<commit_message>
总体方案变更2 Signed-off-by: daisyrae <583351249@qq.com>
</commit_message>
<xml_diff>
--- a/项目核心文档/格林凯尔数据检测管理系统总体方案.docx
+++ b/项目核心文档/格林凯尔数据检测管理系统总体方案.docx
@@ -4,10 +4,7 @@
   <w:body>
     <w:p>
       <w:pPr>
-        <w:tabs>
-          <w:tab w:val="left" w:pos="2496"/>
-        </w:tabs>
-        <w:jc w:val="center"/>
+        <w:jc w:val="both"/>
         <w:rPr>
           <w:rFonts w:hint="eastAsia" w:ascii="宋体" w:hAnsi="宋体" w:eastAsia="宋体" w:cs="宋体"/>
           <w:b/>
@@ -550,7 +547,7 @@
           <w:shd w:val="clear" w:color="auto" w:fill="auto"/>
           <w:lang w:val="en-US" w:eastAsia="zh-CN"/>
         </w:rPr>
-        <w:t>&lt;2&gt;应用系统：包括信息门户、基础信息管理、用户信息管理、客户信息管理、样品信息管理、设备信息管理、检验单管理、检测数据管理、检验报告管理、流程管理、权限配置管理、报表分析管理</w:t>
+        <w:t>&lt;2&gt;应用系统：包括信息门户、基础信息管理、用户信息管理、客户信息管理、样品信息管理、设备信息管理、检验单管理、检测数据管理、检验报告管理、流程管理、权限配置管理、报表分析管理。</w:t>
       </w:r>
     </w:p>
     <w:p>
@@ -1136,8 +1133,1298 @@
           <w:shd w:val="clear" w:color="auto" w:fill="auto"/>
           <w:lang w:val="en-US" w:eastAsia="zh-CN"/>
         </w:rPr>
-        <w:t>&lt;2&gt;</w:t>
-      </w:r>
+        <w:t>&lt;2&gt;基础数据包括固定的数据类型，固定的数据状态，固定的数据说明以及客观存在的依据。</w:t>
+      </w:r>
+    </w:p>
+    <w:p>
+      <w:pPr>
+        <w:ind w:firstLine="420" w:firstLineChars="0"/>
+        <w:jc w:val="both"/>
+        <w:rPr>
+          <w:rFonts w:hint="eastAsia" w:ascii="宋体" w:hAnsi="宋体" w:eastAsia="宋体" w:cs="宋体"/>
+          <w:b w:val="0"/>
+          <w:bCs w:val="0"/>
+          <w:sz w:val="28"/>
+          <w:szCs w:val="28"/>
+          <w:shd w:val="clear" w:color="auto" w:fill="auto"/>
+          <w:lang w:val="en-US" w:eastAsia="zh-CN"/>
+        </w:rPr>
+      </w:pPr>
+      <w:r>
+        <w:rPr>
+          <w:rFonts w:hint="eastAsia" w:ascii="宋体" w:hAnsi="宋体" w:eastAsia="宋体" w:cs="宋体"/>
+          <w:b w:val="0"/>
+          <w:bCs w:val="0"/>
+          <w:sz w:val="28"/>
+          <w:szCs w:val="28"/>
+          <w:shd w:val="clear" w:color="auto" w:fill="auto"/>
+          <w:lang w:val="en-US" w:eastAsia="zh-CN"/>
+        </w:rPr>
+        <w:t>&lt;3&gt;基础数据的维护纳入系统管理的范围，不能在核心业务中进行变更。</w:t>
+      </w:r>
+    </w:p>
+    <w:p>
+      <w:pPr>
+        <w:jc w:val="both"/>
+        <w:rPr>
+          <w:rFonts w:hint="eastAsia" w:ascii="宋体" w:hAnsi="宋体" w:eastAsia="宋体" w:cs="宋体"/>
+          <w:b w:val="0"/>
+          <w:bCs w:val="0"/>
+          <w:sz w:val="32"/>
+          <w:szCs w:val="32"/>
+          <w:shd w:val="clear" w:color="FFFFFF" w:fill="D9D9D9"/>
+          <w:lang w:val="en-US" w:eastAsia="zh-CN"/>
+        </w:rPr>
+      </w:pPr>
+      <w:r>
+        <w:rPr>
+          <w:rFonts w:hint="eastAsia" w:ascii="宋体" w:hAnsi="宋体" w:eastAsia="宋体" w:cs="宋体"/>
+          <w:b w:val="0"/>
+          <w:bCs w:val="0"/>
+          <w:sz w:val="32"/>
+          <w:szCs w:val="32"/>
+          <w:shd w:val="clear" w:color="FFFFFF" w:fill="D9D9D9"/>
+          <w:lang w:val="en-US" w:eastAsia="zh-CN"/>
+        </w:rPr>
+        <w:t>2.3用户信息管理</w:t>
+      </w:r>
+    </w:p>
+    <w:p>
+      <w:pPr>
+        <w:jc w:val="both"/>
+        <w:rPr>
+          <w:rFonts w:hint="eastAsia" w:ascii="宋体" w:hAnsi="宋体" w:eastAsia="宋体" w:cs="宋体"/>
+          <w:b w:val="0"/>
+          <w:bCs w:val="0"/>
+          <w:sz w:val="30"/>
+          <w:szCs w:val="30"/>
+          <w:shd w:val="clear" w:color="FFFFFF" w:fill="D9D9D9"/>
+          <w:lang w:val="en-US" w:eastAsia="zh-CN"/>
+        </w:rPr>
+      </w:pPr>
+      <w:r>
+        <w:rPr>
+          <w:rFonts w:hint="eastAsia" w:ascii="宋体" w:hAnsi="宋体" w:eastAsia="宋体" w:cs="宋体"/>
+          <w:b w:val="0"/>
+          <w:bCs w:val="0"/>
+          <w:sz w:val="30"/>
+          <w:szCs w:val="30"/>
+          <w:shd w:val="clear" w:color="FFFFFF" w:fill="D9D9D9"/>
+          <w:lang w:val="en-US" w:eastAsia="zh-CN"/>
+        </w:rPr>
+        <w:t>2.3.1基本信息管理</w:t>
+      </w:r>
+    </w:p>
+    <w:p>
+      <w:pPr>
+        <w:ind w:firstLine="420" w:firstLineChars="0"/>
+        <w:jc w:val="both"/>
+        <w:rPr>
+          <w:rFonts w:hint="eastAsia" w:ascii="宋体" w:hAnsi="宋体" w:eastAsia="宋体" w:cs="宋体"/>
+          <w:b w:val="0"/>
+          <w:bCs w:val="0"/>
+          <w:sz w:val="28"/>
+          <w:szCs w:val="28"/>
+          <w:shd w:val="clear" w:color="auto" w:fill="auto"/>
+          <w:lang w:val="en-US" w:eastAsia="zh-CN"/>
+        </w:rPr>
+      </w:pPr>
+      <w:r>
+        <w:rPr>
+          <w:rFonts w:hint="eastAsia" w:ascii="宋体" w:hAnsi="宋体" w:eastAsia="宋体" w:cs="宋体"/>
+          <w:b w:val="0"/>
+          <w:bCs w:val="0"/>
+          <w:sz w:val="28"/>
+          <w:szCs w:val="28"/>
+          <w:shd w:val="clear" w:color="auto" w:fill="auto"/>
+          <w:lang w:val="en-US" w:eastAsia="zh-CN"/>
+        </w:rPr>
+        <w:t>用户的基本信息是企业员工的特定身份象征，例如：工号，部门，职位，技能等，这些信息构成了系统访问者的名片，使之能在特定的系统功能中处理特定的事务。</w:t>
+      </w:r>
+    </w:p>
+    <w:p>
+      <w:pPr>
+        <w:ind w:firstLine="420" w:firstLineChars="0"/>
+        <w:jc w:val="both"/>
+        <w:rPr>
+          <w:rFonts w:hint="eastAsia" w:ascii="宋体" w:hAnsi="宋体" w:eastAsia="宋体" w:cs="宋体"/>
+          <w:b w:val="0"/>
+          <w:bCs w:val="0"/>
+          <w:sz w:val="28"/>
+          <w:szCs w:val="28"/>
+          <w:shd w:val="clear" w:color="auto" w:fill="auto"/>
+          <w:lang w:val="en-US" w:eastAsia="zh-CN"/>
+        </w:rPr>
+      </w:pPr>
+      <w:r>
+        <w:rPr>
+          <w:rFonts w:hint="eastAsia" w:ascii="宋体" w:hAnsi="宋体" w:eastAsia="宋体" w:cs="宋体"/>
+          <w:b w:val="0"/>
+          <w:bCs w:val="0"/>
+          <w:sz w:val="28"/>
+          <w:szCs w:val="28"/>
+          <w:shd w:val="clear" w:color="auto" w:fill="auto"/>
+          <w:lang w:val="en-US" w:eastAsia="zh-CN"/>
+        </w:rPr>
+        <w:t>另外基本信息也提供了丰富的扩展功能。例如，形象展示，个人介绍，联系方式，近期动态等。使企业员工在使用系统工作的同时也能拉近同事之间的距离和亲切感。</w:t>
+      </w:r>
+    </w:p>
+    <w:p>
+      <w:pPr>
+        <w:jc w:val="both"/>
+        <w:rPr>
+          <w:rFonts w:hint="eastAsia" w:ascii="宋体" w:hAnsi="宋体" w:eastAsia="宋体" w:cs="宋体"/>
+          <w:b w:val="0"/>
+          <w:bCs w:val="0"/>
+          <w:sz w:val="30"/>
+          <w:szCs w:val="30"/>
+          <w:shd w:val="clear" w:color="FFFFFF" w:fill="D9D9D9"/>
+          <w:lang w:val="en-US" w:eastAsia="zh-CN"/>
+        </w:rPr>
+      </w:pPr>
+      <w:r>
+        <w:rPr>
+          <w:rFonts w:hint="eastAsia" w:ascii="宋体" w:hAnsi="宋体" w:eastAsia="宋体" w:cs="宋体"/>
+          <w:b w:val="0"/>
+          <w:bCs w:val="0"/>
+          <w:sz w:val="30"/>
+          <w:szCs w:val="30"/>
+          <w:shd w:val="clear" w:color="FFFFFF" w:fill="D9D9D9"/>
+          <w:lang w:val="en-US" w:eastAsia="zh-CN"/>
+        </w:rPr>
+        <w:t>2.3.2工作信息管理</w:t>
+      </w:r>
+    </w:p>
+    <w:p>
+      <w:pPr>
+        <w:ind w:firstLine="420" w:firstLineChars="0"/>
+        <w:jc w:val="both"/>
+        <w:rPr>
+          <w:rFonts w:hint="eastAsia" w:ascii="宋体" w:hAnsi="宋体" w:eastAsia="宋体" w:cs="宋体"/>
+          <w:b w:val="0"/>
+          <w:bCs w:val="0"/>
+          <w:sz w:val="28"/>
+          <w:szCs w:val="28"/>
+          <w:shd w:val="clear" w:color="auto" w:fill="auto"/>
+          <w:lang w:val="en-US" w:eastAsia="zh-CN"/>
+        </w:rPr>
+      </w:pPr>
+      <w:r>
+        <w:rPr>
+          <w:rFonts w:hint="eastAsia" w:ascii="宋体" w:hAnsi="宋体" w:eastAsia="宋体" w:cs="宋体"/>
+          <w:b w:val="0"/>
+          <w:bCs w:val="0"/>
+          <w:sz w:val="28"/>
+          <w:szCs w:val="28"/>
+          <w:shd w:val="clear" w:color="auto" w:fill="auto"/>
+          <w:lang w:val="en-US" w:eastAsia="zh-CN"/>
+        </w:rPr>
+        <w:t>用户登录系统界面可以看到进行中的工作内容以及完成情况，也可以对历史工作记录进行分析总结。</w:t>
+      </w:r>
+    </w:p>
+    <w:p>
+      <w:pPr>
+        <w:jc w:val="both"/>
+        <w:rPr>
+          <w:rFonts w:hint="eastAsia" w:ascii="宋体" w:hAnsi="宋体" w:eastAsia="宋体" w:cs="宋体"/>
+          <w:b w:val="0"/>
+          <w:bCs w:val="0"/>
+          <w:sz w:val="32"/>
+          <w:szCs w:val="32"/>
+          <w:shd w:val="clear" w:color="FFFFFF" w:fill="D9D9D9"/>
+          <w:lang w:val="en-US" w:eastAsia="zh-CN"/>
+        </w:rPr>
+      </w:pPr>
+      <w:r>
+        <w:rPr>
+          <w:rFonts w:hint="eastAsia" w:ascii="宋体" w:hAnsi="宋体" w:eastAsia="宋体" w:cs="宋体"/>
+          <w:b w:val="0"/>
+          <w:bCs w:val="0"/>
+          <w:sz w:val="32"/>
+          <w:szCs w:val="32"/>
+          <w:shd w:val="clear" w:color="FFFFFF" w:fill="D9D9D9"/>
+          <w:lang w:val="en-US" w:eastAsia="zh-CN"/>
+        </w:rPr>
+        <w:t>2.4客户信息管理</w:t>
+      </w:r>
+    </w:p>
+    <w:p>
+      <w:pPr>
+        <w:jc w:val="both"/>
+        <w:rPr>
+          <w:rFonts w:hint="eastAsia" w:ascii="宋体" w:hAnsi="宋体" w:eastAsia="宋体" w:cs="宋体"/>
+          <w:b w:val="0"/>
+          <w:bCs w:val="0"/>
+          <w:sz w:val="30"/>
+          <w:szCs w:val="30"/>
+          <w:shd w:val="clear" w:color="FFFFFF" w:fill="D9D9D9"/>
+          <w:lang w:val="en-US" w:eastAsia="zh-CN"/>
+        </w:rPr>
+      </w:pPr>
+      <w:r>
+        <w:rPr>
+          <w:rFonts w:hint="eastAsia" w:ascii="宋体" w:hAnsi="宋体" w:eastAsia="宋体" w:cs="宋体"/>
+          <w:b w:val="0"/>
+          <w:bCs w:val="0"/>
+          <w:sz w:val="30"/>
+          <w:szCs w:val="30"/>
+          <w:shd w:val="clear" w:color="FFFFFF" w:fill="D9D9D9"/>
+          <w:lang w:val="en-US" w:eastAsia="zh-CN"/>
+        </w:rPr>
+        <w:t>2.4.1基本信息管理</w:t>
+      </w:r>
+    </w:p>
+    <w:p>
+      <w:pPr>
+        <w:ind w:firstLine="420" w:firstLineChars="0"/>
+        <w:jc w:val="both"/>
+        <w:rPr>
+          <w:rFonts w:hint="eastAsia" w:ascii="宋体" w:hAnsi="宋体" w:eastAsia="宋体" w:cs="宋体"/>
+          <w:b w:val="0"/>
+          <w:bCs w:val="0"/>
+          <w:sz w:val="28"/>
+          <w:szCs w:val="28"/>
+          <w:shd w:val="clear" w:color="auto" w:fill="auto"/>
+          <w:lang w:val="en-US" w:eastAsia="zh-CN"/>
+        </w:rPr>
+      </w:pPr>
+      <w:r>
+        <w:rPr>
+          <w:rFonts w:hint="eastAsia" w:ascii="宋体" w:hAnsi="宋体" w:eastAsia="宋体" w:cs="宋体"/>
+          <w:b w:val="0"/>
+          <w:bCs w:val="0"/>
+          <w:sz w:val="28"/>
+          <w:szCs w:val="28"/>
+          <w:shd w:val="clear" w:color="auto" w:fill="auto"/>
+          <w:lang w:val="en-US" w:eastAsia="zh-CN"/>
+        </w:rPr>
+        <w:t>客户是企业运营的来源，是保证效益的基础，因此需要有效的对客户进行归档管理，客户的基本信息包含企业、客户、类型、联系方式、补充说明等基本信息</w:t>
+      </w:r>
+    </w:p>
+    <w:p>
+      <w:pPr>
+        <w:jc w:val="both"/>
+        <w:rPr>
+          <w:rFonts w:hint="eastAsia" w:ascii="宋体" w:hAnsi="宋体" w:eastAsia="宋体" w:cs="宋体"/>
+          <w:b w:val="0"/>
+          <w:bCs w:val="0"/>
+          <w:sz w:val="30"/>
+          <w:szCs w:val="30"/>
+          <w:shd w:val="clear" w:color="FFFFFF" w:fill="D9D9D9"/>
+          <w:lang w:val="en-US" w:eastAsia="zh-CN"/>
+        </w:rPr>
+      </w:pPr>
+      <w:r>
+        <w:rPr>
+          <w:rFonts w:hint="eastAsia" w:ascii="宋体" w:hAnsi="宋体" w:eastAsia="宋体" w:cs="宋体"/>
+          <w:b w:val="0"/>
+          <w:bCs w:val="0"/>
+          <w:sz w:val="30"/>
+          <w:szCs w:val="30"/>
+          <w:shd w:val="clear" w:color="FFFFFF" w:fill="D9D9D9"/>
+          <w:lang w:val="en-US" w:eastAsia="zh-CN"/>
+        </w:rPr>
+        <w:t>2.4.2订单信息管理</w:t>
+      </w:r>
+    </w:p>
+    <w:p>
+      <w:pPr>
+        <w:ind w:firstLine="420" w:firstLineChars="0"/>
+        <w:jc w:val="both"/>
+        <w:rPr>
+          <w:rFonts w:hint="eastAsia" w:ascii="宋体" w:hAnsi="宋体" w:eastAsia="宋体" w:cs="宋体"/>
+          <w:b w:val="0"/>
+          <w:bCs w:val="0"/>
+          <w:sz w:val="28"/>
+          <w:szCs w:val="28"/>
+          <w:shd w:val="clear" w:color="auto" w:fill="auto"/>
+          <w:lang w:val="en-US" w:eastAsia="zh-CN"/>
+        </w:rPr>
+      </w:pPr>
+      <w:r>
+        <w:rPr>
+          <w:rFonts w:hint="eastAsia" w:ascii="宋体" w:hAnsi="宋体" w:eastAsia="宋体" w:cs="宋体"/>
+          <w:b w:val="0"/>
+          <w:bCs w:val="0"/>
+          <w:sz w:val="28"/>
+          <w:szCs w:val="28"/>
+          <w:shd w:val="clear" w:color="auto" w:fill="auto"/>
+          <w:lang w:val="en-US" w:eastAsia="zh-CN"/>
+        </w:rPr>
+        <w:t>对客户新增订单和历史订单进行数据存储，便于员工进行筛选。</w:t>
+      </w:r>
+    </w:p>
+    <w:p>
+      <w:pPr>
+        <w:ind w:firstLine="420" w:firstLineChars="0"/>
+        <w:jc w:val="both"/>
+        <w:rPr>
+          <w:rFonts w:hint="eastAsia" w:ascii="宋体" w:hAnsi="宋体" w:eastAsia="宋体" w:cs="宋体"/>
+          <w:b w:val="0"/>
+          <w:bCs w:val="0"/>
+          <w:sz w:val="28"/>
+          <w:szCs w:val="28"/>
+          <w:shd w:val="clear" w:color="auto" w:fill="auto"/>
+          <w:lang w:val="en-US" w:eastAsia="zh-CN"/>
+        </w:rPr>
+      </w:pPr>
+      <w:r>
+        <w:rPr>
+          <w:rFonts w:hint="eastAsia" w:ascii="宋体" w:hAnsi="宋体" w:eastAsia="宋体" w:cs="宋体"/>
+          <w:b w:val="0"/>
+          <w:bCs w:val="0"/>
+          <w:sz w:val="28"/>
+          <w:szCs w:val="28"/>
+          <w:shd w:val="clear" w:color="auto" w:fill="auto"/>
+          <w:lang w:val="en-US" w:eastAsia="zh-CN"/>
+        </w:rPr>
+        <w:t>对客户订单信息进行明确规范的定义。</w:t>
+      </w:r>
+    </w:p>
+    <w:p>
+      <w:pPr>
+        <w:jc w:val="both"/>
+        <w:rPr>
+          <w:rFonts w:hint="eastAsia" w:ascii="宋体" w:hAnsi="宋体" w:eastAsia="宋体" w:cs="宋体"/>
+          <w:b w:val="0"/>
+          <w:bCs w:val="0"/>
+          <w:sz w:val="30"/>
+          <w:szCs w:val="30"/>
+          <w:shd w:val="clear" w:color="FFFFFF" w:fill="D9D9D9"/>
+          <w:lang w:val="en-US" w:eastAsia="zh-CN"/>
+        </w:rPr>
+      </w:pPr>
+      <w:r>
+        <w:rPr>
+          <w:rFonts w:hint="eastAsia" w:ascii="宋体" w:hAnsi="宋体" w:eastAsia="宋体" w:cs="宋体"/>
+          <w:b w:val="0"/>
+          <w:bCs w:val="0"/>
+          <w:sz w:val="30"/>
+          <w:szCs w:val="30"/>
+          <w:shd w:val="clear" w:color="FFFFFF" w:fill="D9D9D9"/>
+          <w:lang w:val="en-US" w:eastAsia="zh-CN"/>
+        </w:rPr>
+        <w:t>2.4.3客户分析管理</w:t>
+      </w:r>
+    </w:p>
+    <w:p>
+      <w:pPr>
+        <w:ind w:firstLine="420" w:firstLineChars="0"/>
+        <w:jc w:val="both"/>
+        <w:rPr>
+          <w:rFonts w:hint="eastAsia" w:ascii="宋体" w:hAnsi="宋体" w:eastAsia="宋体" w:cs="宋体"/>
+          <w:b w:val="0"/>
+          <w:bCs w:val="0"/>
+          <w:sz w:val="28"/>
+          <w:szCs w:val="28"/>
+          <w:shd w:val="clear" w:color="auto" w:fill="auto"/>
+          <w:lang w:val="en-US" w:eastAsia="zh-CN"/>
+        </w:rPr>
+      </w:pPr>
+      <w:r>
+        <w:rPr>
+          <w:rFonts w:hint="eastAsia" w:ascii="宋体" w:hAnsi="宋体" w:eastAsia="宋体" w:cs="宋体"/>
+          <w:b w:val="0"/>
+          <w:bCs w:val="0"/>
+          <w:sz w:val="28"/>
+          <w:szCs w:val="28"/>
+          <w:shd w:val="clear" w:color="auto" w:fill="auto"/>
+          <w:lang w:val="en-US" w:eastAsia="zh-CN"/>
+        </w:rPr>
+        <w:t>将系统存储的所有客户信息进行有序的列出，提供按照条件进行筛选，进行客户群体分析，客户订单分析，从而形成客户信息的图形化展示，为企业决策提供基础。</w:t>
+      </w:r>
+    </w:p>
+    <w:p>
+      <w:pPr>
+        <w:jc w:val="both"/>
+        <w:rPr>
+          <w:rFonts w:hint="eastAsia" w:ascii="宋体" w:hAnsi="宋体" w:eastAsia="宋体" w:cs="宋体"/>
+          <w:b w:val="0"/>
+          <w:bCs w:val="0"/>
+          <w:sz w:val="32"/>
+          <w:szCs w:val="32"/>
+          <w:shd w:val="clear" w:color="FFFFFF" w:fill="D9D9D9"/>
+          <w:lang w:val="en-US" w:eastAsia="zh-CN"/>
+        </w:rPr>
+      </w:pPr>
+      <w:r>
+        <w:rPr>
+          <w:rFonts w:hint="eastAsia" w:ascii="宋体" w:hAnsi="宋体" w:eastAsia="宋体" w:cs="宋体"/>
+          <w:b w:val="0"/>
+          <w:bCs w:val="0"/>
+          <w:sz w:val="32"/>
+          <w:szCs w:val="32"/>
+          <w:shd w:val="clear" w:color="FFFFFF" w:fill="D9D9D9"/>
+          <w:lang w:val="en-US" w:eastAsia="zh-CN"/>
+        </w:rPr>
+        <w:t>2.5样品信息管理</w:t>
+      </w:r>
+    </w:p>
+    <w:p>
+      <w:pPr>
+        <w:jc w:val="both"/>
+        <w:rPr>
+          <w:rFonts w:hint="eastAsia" w:ascii="宋体" w:hAnsi="宋体" w:eastAsia="宋体" w:cs="宋体"/>
+          <w:b w:val="0"/>
+          <w:bCs w:val="0"/>
+          <w:sz w:val="30"/>
+          <w:szCs w:val="30"/>
+          <w:shd w:val="clear" w:color="FFFFFF" w:fill="D9D9D9"/>
+          <w:lang w:val="en-US" w:eastAsia="zh-CN"/>
+        </w:rPr>
+      </w:pPr>
+      <w:r>
+        <w:rPr>
+          <w:rFonts w:hint="eastAsia" w:ascii="宋体" w:hAnsi="宋体" w:eastAsia="宋体" w:cs="宋体"/>
+          <w:b w:val="0"/>
+          <w:bCs w:val="0"/>
+          <w:sz w:val="30"/>
+          <w:szCs w:val="30"/>
+          <w:shd w:val="clear" w:color="FFFFFF" w:fill="D9D9D9"/>
+          <w:lang w:val="en-US" w:eastAsia="zh-CN"/>
+        </w:rPr>
+        <w:t>2.5.1样品分类信息</w:t>
+      </w:r>
+    </w:p>
+    <w:p>
+      <w:pPr>
+        <w:ind w:firstLine="420" w:firstLineChars="0"/>
+        <w:jc w:val="both"/>
+        <w:rPr>
+          <w:rFonts w:hint="eastAsia" w:ascii="宋体" w:hAnsi="宋体" w:eastAsia="宋体" w:cs="宋体"/>
+          <w:b w:val="0"/>
+          <w:bCs w:val="0"/>
+          <w:sz w:val="28"/>
+          <w:szCs w:val="28"/>
+          <w:shd w:val="clear" w:color="auto" w:fill="auto"/>
+          <w:lang w:val="en-US" w:eastAsia="zh-CN"/>
+        </w:rPr>
+      </w:pPr>
+      <w:r>
+        <w:rPr>
+          <w:rFonts w:hint="eastAsia" w:ascii="宋体" w:hAnsi="宋体" w:eastAsia="宋体" w:cs="宋体"/>
+          <w:b w:val="0"/>
+          <w:bCs w:val="0"/>
+          <w:sz w:val="28"/>
+          <w:szCs w:val="28"/>
+          <w:shd w:val="clear" w:color="auto" w:fill="auto"/>
+          <w:lang w:val="en-US" w:eastAsia="zh-CN"/>
+        </w:rPr>
+        <w:t>样品分类信息包含样品名称、样品编号、样品类型、样品规格等，能具体表达某一类样品的属性特征。</w:t>
+      </w:r>
+    </w:p>
+    <w:p>
+      <w:pPr>
+        <w:jc w:val="both"/>
+        <w:rPr>
+          <w:rFonts w:hint="eastAsia" w:ascii="宋体" w:hAnsi="宋体" w:eastAsia="宋体" w:cs="宋体"/>
+          <w:b w:val="0"/>
+          <w:bCs w:val="0"/>
+          <w:sz w:val="30"/>
+          <w:szCs w:val="30"/>
+          <w:shd w:val="clear" w:color="FFFFFF" w:fill="D9D9D9"/>
+          <w:lang w:val="en-US" w:eastAsia="zh-CN"/>
+        </w:rPr>
+      </w:pPr>
+      <w:r>
+        <w:rPr>
+          <w:rFonts w:hint="eastAsia" w:ascii="宋体" w:hAnsi="宋体" w:eastAsia="宋体" w:cs="宋体"/>
+          <w:b w:val="0"/>
+          <w:bCs w:val="0"/>
+          <w:sz w:val="30"/>
+          <w:szCs w:val="30"/>
+          <w:shd w:val="clear" w:color="FFFFFF" w:fill="D9D9D9"/>
+          <w:lang w:val="en-US" w:eastAsia="zh-CN"/>
+        </w:rPr>
+        <w:t>2.5.2样品指标信息</w:t>
+      </w:r>
+    </w:p>
+    <w:p>
+      <w:pPr>
+        <w:ind w:firstLine="420" w:firstLineChars="0"/>
+        <w:jc w:val="both"/>
+        <w:rPr>
+          <w:rFonts w:hint="eastAsia" w:ascii="宋体" w:hAnsi="宋体" w:eastAsia="宋体" w:cs="宋体"/>
+          <w:b w:val="0"/>
+          <w:bCs w:val="0"/>
+          <w:sz w:val="28"/>
+          <w:szCs w:val="28"/>
+          <w:shd w:val="clear" w:color="auto" w:fill="auto"/>
+          <w:lang w:val="en-US" w:eastAsia="zh-CN"/>
+        </w:rPr>
+      </w:pPr>
+      <w:r>
+        <w:rPr>
+          <w:rFonts w:hint="eastAsia" w:ascii="宋体" w:hAnsi="宋体" w:eastAsia="宋体" w:cs="宋体"/>
+          <w:b w:val="0"/>
+          <w:bCs w:val="0"/>
+          <w:sz w:val="28"/>
+          <w:szCs w:val="28"/>
+          <w:shd w:val="clear" w:color="auto" w:fill="auto"/>
+          <w:lang w:val="en-US" w:eastAsia="zh-CN"/>
+        </w:rPr>
+        <w:t>样品指标信息，即该样品对应的检测标准比对值，用于检测数据进行数据比对分析和计算比较。</w:t>
+      </w:r>
+    </w:p>
+    <w:p>
+      <w:pPr>
+        <w:jc w:val="both"/>
+        <w:rPr>
+          <w:rFonts w:hint="eastAsia" w:ascii="宋体" w:hAnsi="宋体" w:eastAsia="宋体" w:cs="宋体"/>
+          <w:b w:val="0"/>
+          <w:bCs w:val="0"/>
+          <w:sz w:val="30"/>
+          <w:szCs w:val="30"/>
+          <w:shd w:val="clear" w:color="FFFFFF" w:fill="D9D9D9"/>
+          <w:lang w:val="en-US" w:eastAsia="zh-CN"/>
+        </w:rPr>
+      </w:pPr>
+      <w:r>
+        <w:rPr>
+          <w:rFonts w:hint="eastAsia" w:ascii="宋体" w:hAnsi="宋体" w:eastAsia="宋体" w:cs="宋体"/>
+          <w:b w:val="0"/>
+          <w:bCs w:val="0"/>
+          <w:sz w:val="30"/>
+          <w:szCs w:val="30"/>
+          <w:shd w:val="clear" w:color="FFFFFF" w:fill="D9D9D9"/>
+          <w:lang w:val="en-US" w:eastAsia="zh-CN"/>
+        </w:rPr>
+        <w:t>2.5.3样品来源信息</w:t>
+      </w:r>
+    </w:p>
+    <w:p>
+      <w:pPr>
+        <w:ind w:firstLine="420" w:firstLineChars="0"/>
+        <w:jc w:val="both"/>
+        <w:rPr>
+          <w:rFonts w:hint="eastAsia" w:ascii="宋体" w:hAnsi="宋体" w:eastAsia="宋体" w:cs="宋体"/>
+          <w:b w:val="0"/>
+          <w:bCs w:val="0"/>
+          <w:sz w:val="28"/>
+          <w:szCs w:val="28"/>
+          <w:shd w:val="clear" w:color="auto" w:fill="auto"/>
+          <w:lang w:val="en-US" w:eastAsia="zh-CN"/>
+        </w:rPr>
+      </w:pPr>
+      <w:r>
+        <w:rPr>
+          <w:rFonts w:hint="eastAsia" w:ascii="宋体" w:hAnsi="宋体" w:eastAsia="宋体" w:cs="宋体"/>
+          <w:b w:val="0"/>
+          <w:bCs w:val="0"/>
+          <w:sz w:val="28"/>
+          <w:szCs w:val="28"/>
+          <w:shd w:val="clear" w:color="auto" w:fill="auto"/>
+          <w:lang w:val="en-US" w:eastAsia="zh-CN"/>
+        </w:rPr>
+        <w:t>样品来源信息描述的是样品的产地、产处、产时、标注等信息。</w:t>
+      </w:r>
+    </w:p>
+    <w:p>
+      <w:pPr>
+        <w:jc w:val="both"/>
+        <w:rPr>
+          <w:rFonts w:hint="eastAsia" w:ascii="宋体" w:hAnsi="宋体" w:eastAsia="宋体" w:cs="宋体"/>
+          <w:b w:val="0"/>
+          <w:bCs w:val="0"/>
+          <w:sz w:val="32"/>
+          <w:szCs w:val="32"/>
+          <w:shd w:val="clear" w:color="FFFFFF" w:fill="D9D9D9"/>
+          <w:lang w:val="en-US" w:eastAsia="zh-CN"/>
+        </w:rPr>
+      </w:pPr>
+      <w:r>
+        <w:rPr>
+          <w:rFonts w:hint="eastAsia" w:ascii="宋体" w:hAnsi="宋体" w:eastAsia="宋体" w:cs="宋体"/>
+          <w:b w:val="0"/>
+          <w:bCs w:val="0"/>
+          <w:sz w:val="32"/>
+          <w:szCs w:val="32"/>
+          <w:shd w:val="clear" w:color="FFFFFF" w:fill="D9D9D9"/>
+          <w:lang w:val="en-US" w:eastAsia="zh-CN"/>
+        </w:rPr>
+        <w:t>2.6设备信息管理</w:t>
+      </w:r>
+    </w:p>
+    <w:p>
+      <w:pPr>
+        <w:jc w:val="both"/>
+        <w:rPr>
+          <w:rFonts w:hint="eastAsia" w:ascii="宋体" w:hAnsi="宋体" w:eastAsia="宋体" w:cs="宋体"/>
+          <w:b w:val="0"/>
+          <w:bCs w:val="0"/>
+          <w:sz w:val="30"/>
+          <w:szCs w:val="30"/>
+          <w:shd w:val="clear" w:color="FFFFFF" w:fill="D9D9D9"/>
+          <w:lang w:val="en-US" w:eastAsia="zh-CN"/>
+        </w:rPr>
+      </w:pPr>
+      <w:r>
+        <w:rPr>
+          <w:rFonts w:hint="eastAsia" w:ascii="宋体" w:hAnsi="宋体" w:eastAsia="宋体" w:cs="宋体"/>
+          <w:b w:val="0"/>
+          <w:bCs w:val="0"/>
+          <w:sz w:val="30"/>
+          <w:szCs w:val="30"/>
+          <w:shd w:val="clear" w:color="FFFFFF" w:fill="D9D9D9"/>
+          <w:lang w:val="en-US" w:eastAsia="zh-CN"/>
+        </w:rPr>
+        <w:t>2.6.1设备基本信息</w:t>
+      </w:r>
+    </w:p>
+    <w:p>
+      <w:pPr>
+        <w:ind w:firstLine="420" w:firstLineChars="0"/>
+        <w:jc w:val="both"/>
+        <w:rPr>
+          <w:rFonts w:hint="eastAsia" w:ascii="宋体" w:hAnsi="宋体" w:eastAsia="宋体" w:cs="宋体"/>
+          <w:b w:val="0"/>
+          <w:bCs w:val="0"/>
+          <w:sz w:val="28"/>
+          <w:szCs w:val="28"/>
+          <w:shd w:val="clear" w:color="auto" w:fill="auto"/>
+          <w:lang w:val="en-US" w:eastAsia="zh-CN"/>
+        </w:rPr>
+      </w:pPr>
+      <w:r>
+        <w:rPr>
+          <w:rFonts w:hint="eastAsia" w:ascii="宋体" w:hAnsi="宋体" w:eastAsia="宋体" w:cs="宋体"/>
+          <w:b w:val="0"/>
+          <w:bCs w:val="0"/>
+          <w:sz w:val="28"/>
+          <w:szCs w:val="28"/>
+          <w:shd w:val="clear" w:color="auto" w:fill="auto"/>
+          <w:lang w:val="en-US" w:eastAsia="zh-CN"/>
+        </w:rPr>
+        <w:t>设备基本信息包括设备编码、设备名称、使用单位、折旧标准、设备采购日期、投入使用日期等，按照设备类型建立企业设备台账，提供方便的查询和维护，了解设备的部署、运行、使用情况，所有的设备可以通过树形结构来呈现。设备的技术标准和参数说明也是设备信息的基础数据。</w:t>
+      </w:r>
+    </w:p>
+    <w:p>
+      <w:pPr>
+        <w:jc w:val="both"/>
+        <w:rPr>
+          <w:rFonts w:hint="eastAsia" w:ascii="宋体" w:hAnsi="宋体" w:eastAsia="宋体" w:cs="宋体"/>
+          <w:b w:val="0"/>
+          <w:bCs w:val="0"/>
+          <w:sz w:val="30"/>
+          <w:szCs w:val="30"/>
+          <w:shd w:val="clear" w:color="FFFFFF" w:fill="D9D9D9"/>
+          <w:lang w:val="en-US" w:eastAsia="zh-CN"/>
+        </w:rPr>
+      </w:pPr>
+      <w:r>
+        <w:rPr>
+          <w:rFonts w:hint="eastAsia" w:ascii="宋体" w:hAnsi="宋体" w:eastAsia="宋体" w:cs="宋体"/>
+          <w:b w:val="0"/>
+          <w:bCs w:val="0"/>
+          <w:sz w:val="30"/>
+          <w:szCs w:val="30"/>
+          <w:shd w:val="clear" w:color="FFFFFF" w:fill="D9D9D9"/>
+          <w:lang w:val="en-US" w:eastAsia="zh-CN"/>
+        </w:rPr>
+        <w:t>2.6.2设备检测信息</w:t>
+      </w:r>
+    </w:p>
+    <w:p>
+      <w:pPr>
+        <w:ind w:firstLine="420" w:firstLineChars="0"/>
+        <w:jc w:val="both"/>
+        <w:rPr>
+          <w:rFonts w:hint="eastAsia" w:ascii="宋体" w:hAnsi="宋体" w:eastAsia="宋体" w:cs="宋体"/>
+          <w:b w:val="0"/>
+          <w:bCs w:val="0"/>
+          <w:sz w:val="28"/>
+          <w:szCs w:val="28"/>
+          <w:shd w:val="clear" w:color="auto" w:fill="auto"/>
+          <w:lang w:val="en-US" w:eastAsia="zh-CN"/>
+        </w:rPr>
+      </w:pPr>
+      <w:r>
+        <w:rPr>
+          <w:rFonts w:hint="eastAsia" w:ascii="宋体" w:hAnsi="宋体" w:eastAsia="宋体" w:cs="宋体"/>
+          <w:b w:val="0"/>
+          <w:bCs w:val="0"/>
+          <w:sz w:val="28"/>
+          <w:szCs w:val="28"/>
+          <w:shd w:val="clear" w:color="auto" w:fill="auto"/>
+          <w:lang w:val="en-US" w:eastAsia="zh-CN"/>
+        </w:rPr>
+        <w:t>每一个设备的工作性质不一样，范围也不一样，要划分好各个设备检测的内容详细，比如A设备是专门检测化学元素含量的，B设备是专门检测PH属性的。或者A、B设备是专门检测化学元素含量的，C、D设备是专门检测PH属性的。诸如这样的要能够很好的进行功能划分。</w:t>
+      </w:r>
+    </w:p>
+    <w:p>
+      <w:pPr>
+        <w:jc w:val="both"/>
+        <w:rPr>
+          <w:rFonts w:hint="eastAsia" w:ascii="宋体" w:hAnsi="宋体" w:eastAsia="宋体" w:cs="宋体"/>
+          <w:b w:val="0"/>
+          <w:bCs w:val="0"/>
+          <w:sz w:val="30"/>
+          <w:szCs w:val="30"/>
+          <w:shd w:val="clear" w:color="FFFFFF" w:fill="D9D9D9"/>
+          <w:lang w:val="en-US" w:eastAsia="zh-CN"/>
+        </w:rPr>
+      </w:pPr>
+      <w:r>
+        <w:rPr>
+          <w:rFonts w:hint="eastAsia" w:ascii="宋体" w:hAnsi="宋体" w:eastAsia="宋体" w:cs="宋体"/>
+          <w:b w:val="0"/>
+          <w:bCs w:val="0"/>
+          <w:sz w:val="30"/>
+          <w:szCs w:val="30"/>
+          <w:shd w:val="clear" w:color="FFFFFF" w:fill="D9D9D9"/>
+          <w:lang w:val="en-US" w:eastAsia="zh-CN"/>
+        </w:rPr>
+        <w:t>2.6.3设备状态管理</w:t>
+      </w:r>
+    </w:p>
+    <w:p>
+      <w:pPr>
+        <w:ind w:firstLine="420" w:firstLineChars="0"/>
+        <w:jc w:val="both"/>
+        <w:rPr>
+          <w:rFonts w:hint="eastAsia" w:ascii="宋体" w:hAnsi="宋体" w:eastAsia="宋体" w:cs="宋体"/>
+          <w:b w:val="0"/>
+          <w:bCs w:val="0"/>
+          <w:sz w:val="28"/>
+          <w:szCs w:val="28"/>
+          <w:shd w:val="clear" w:color="auto" w:fill="auto"/>
+          <w:lang w:val="en-US" w:eastAsia="zh-CN"/>
+        </w:rPr>
+      </w:pPr>
+      <w:r>
+        <w:rPr>
+          <w:rFonts w:hint="eastAsia" w:ascii="宋体" w:hAnsi="宋体" w:eastAsia="宋体" w:cs="宋体"/>
+          <w:b w:val="0"/>
+          <w:bCs w:val="0"/>
+          <w:sz w:val="28"/>
+          <w:szCs w:val="28"/>
+          <w:shd w:val="clear" w:color="auto" w:fill="auto"/>
+          <w:lang w:val="en-US" w:eastAsia="zh-CN"/>
+        </w:rPr>
+        <w:t>设备的状态可分为设备使用状态(是否停机)；设备运行状态(是否运行)；设备检修状态(何时检修，何种异常)。设备的良好管理也能对系统业务正常的轮转减少工作，提高效率。</w:t>
+      </w:r>
+    </w:p>
+    <w:p>
+      <w:pPr>
+        <w:jc w:val="both"/>
+        <w:rPr>
+          <w:rFonts w:hint="eastAsia" w:ascii="宋体" w:hAnsi="宋体" w:eastAsia="宋体" w:cs="宋体"/>
+          <w:b w:val="0"/>
+          <w:bCs w:val="0"/>
+          <w:sz w:val="32"/>
+          <w:szCs w:val="32"/>
+          <w:shd w:val="clear" w:color="FFFFFF" w:fill="D9D9D9"/>
+          <w:lang w:val="en-US" w:eastAsia="zh-CN"/>
+        </w:rPr>
+      </w:pPr>
+      <w:r>
+        <w:rPr>
+          <w:rFonts w:hint="eastAsia" w:ascii="宋体" w:hAnsi="宋体" w:eastAsia="宋体" w:cs="宋体"/>
+          <w:b w:val="0"/>
+          <w:bCs w:val="0"/>
+          <w:sz w:val="32"/>
+          <w:szCs w:val="32"/>
+          <w:shd w:val="clear" w:color="FFFFFF" w:fill="D9D9D9"/>
+          <w:lang w:val="en-US" w:eastAsia="zh-CN"/>
+        </w:rPr>
+        <w:t>2.7检验单管理</w:t>
+      </w:r>
+    </w:p>
+    <w:p>
+      <w:pPr>
+        <w:jc w:val="both"/>
+        <w:rPr>
+          <w:rFonts w:hint="eastAsia" w:ascii="宋体" w:hAnsi="宋体" w:eastAsia="宋体" w:cs="宋体"/>
+          <w:b w:val="0"/>
+          <w:bCs w:val="0"/>
+          <w:sz w:val="30"/>
+          <w:szCs w:val="30"/>
+          <w:shd w:val="clear" w:color="FFFFFF" w:fill="D9D9D9"/>
+          <w:lang w:val="en-US" w:eastAsia="zh-CN"/>
+        </w:rPr>
+      </w:pPr>
+      <w:r>
+        <w:rPr>
+          <w:rFonts w:hint="eastAsia" w:ascii="宋体" w:hAnsi="宋体" w:eastAsia="宋体" w:cs="宋体"/>
+          <w:b w:val="0"/>
+          <w:bCs w:val="0"/>
+          <w:sz w:val="30"/>
+          <w:szCs w:val="30"/>
+          <w:shd w:val="clear" w:color="FFFFFF" w:fill="D9D9D9"/>
+          <w:lang w:val="en-US" w:eastAsia="zh-CN"/>
+        </w:rPr>
+        <w:t>2.7.1检验单录入</w:t>
+      </w:r>
+    </w:p>
+    <w:p>
+      <w:pPr>
+        <w:ind w:firstLine="420" w:firstLineChars="0"/>
+        <w:jc w:val="both"/>
+        <w:rPr>
+          <w:rFonts w:hint="eastAsia" w:ascii="宋体" w:hAnsi="宋体" w:eastAsia="宋体" w:cs="宋体"/>
+          <w:b w:val="0"/>
+          <w:bCs w:val="0"/>
+          <w:sz w:val="28"/>
+          <w:szCs w:val="28"/>
+          <w:shd w:val="clear" w:color="auto" w:fill="auto"/>
+          <w:lang w:val="en-US" w:eastAsia="zh-CN"/>
+        </w:rPr>
+      </w:pPr>
+      <w:r>
+        <w:rPr>
+          <w:rFonts w:hint="eastAsia" w:ascii="宋体" w:hAnsi="宋体" w:eastAsia="宋体" w:cs="宋体"/>
+          <w:b w:val="0"/>
+          <w:bCs w:val="0"/>
+          <w:sz w:val="28"/>
+          <w:szCs w:val="28"/>
+          <w:shd w:val="clear" w:color="auto" w:fill="auto"/>
+          <w:lang w:val="en-US" w:eastAsia="zh-CN"/>
+        </w:rPr>
+        <w:t>检验单信息包含检验类型、检验名称、检验样品、所属客户、所需设备、检验人等。录入时应能从客户信息、样品信息、设备信息进行挑选关联从而形成完整的检验单。</w:t>
+      </w:r>
+    </w:p>
+    <w:p>
+      <w:pPr>
+        <w:ind w:firstLine="420" w:firstLineChars="0"/>
+        <w:jc w:val="both"/>
+        <w:rPr>
+          <w:rFonts w:hint="eastAsia" w:ascii="宋体" w:hAnsi="宋体" w:eastAsia="宋体" w:cs="宋体"/>
+          <w:b w:val="0"/>
+          <w:bCs w:val="0"/>
+          <w:sz w:val="28"/>
+          <w:szCs w:val="28"/>
+          <w:shd w:val="clear" w:color="auto" w:fill="auto"/>
+          <w:lang w:val="en-US" w:eastAsia="zh-CN"/>
+        </w:rPr>
+      </w:pPr>
+      <w:r>
+        <w:rPr>
+          <w:rFonts w:hint="eastAsia" w:ascii="宋体" w:hAnsi="宋体" w:eastAsia="宋体" w:cs="宋体"/>
+          <w:b w:val="0"/>
+          <w:bCs w:val="0"/>
+          <w:sz w:val="28"/>
+          <w:szCs w:val="28"/>
+          <w:shd w:val="clear" w:color="auto" w:fill="auto"/>
+          <w:lang w:val="en-US" w:eastAsia="zh-CN"/>
+        </w:rPr>
+        <w:t>检验单是系统业务的核心和主体，各个功能模块都围绕检验单来进行，包括前期数据准备及后续结果输出。因此合理规范的录入检验单是整套检验单流程走向的前提关键。</w:t>
+      </w:r>
+    </w:p>
+    <w:p>
+      <w:pPr>
+        <w:jc w:val="both"/>
+        <w:rPr>
+          <w:rFonts w:hint="eastAsia" w:ascii="宋体" w:hAnsi="宋体" w:eastAsia="宋体" w:cs="宋体"/>
+          <w:b w:val="0"/>
+          <w:bCs w:val="0"/>
+          <w:sz w:val="30"/>
+          <w:szCs w:val="30"/>
+          <w:shd w:val="clear" w:color="FFFFFF" w:fill="D9D9D9"/>
+          <w:lang w:val="en-US" w:eastAsia="zh-CN"/>
+        </w:rPr>
+      </w:pPr>
+      <w:r>
+        <w:rPr>
+          <w:rFonts w:hint="eastAsia" w:ascii="宋体" w:hAnsi="宋体" w:eastAsia="宋体" w:cs="宋体"/>
+          <w:b w:val="0"/>
+          <w:bCs w:val="0"/>
+          <w:sz w:val="30"/>
+          <w:szCs w:val="30"/>
+          <w:shd w:val="clear" w:color="FFFFFF" w:fill="D9D9D9"/>
+          <w:lang w:val="en-US" w:eastAsia="zh-CN"/>
+        </w:rPr>
+        <w:t>2.7.2检验单结果</w:t>
+      </w:r>
+    </w:p>
+    <w:p>
+      <w:pPr>
+        <w:ind w:firstLine="420" w:firstLineChars="0"/>
+        <w:jc w:val="both"/>
+        <w:rPr>
+          <w:rFonts w:hint="eastAsia" w:ascii="宋体" w:hAnsi="宋体" w:eastAsia="宋体" w:cs="宋体"/>
+          <w:b w:val="0"/>
+          <w:bCs w:val="0"/>
+          <w:sz w:val="28"/>
+          <w:szCs w:val="28"/>
+          <w:shd w:val="clear" w:color="auto" w:fill="auto"/>
+          <w:lang w:val="en-US" w:eastAsia="zh-CN"/>
+        </w:rPr>
+      </w:pPr>
+      <w:r>
+        <w:rPr>
+          <w:rFonts w:hint="eastAsia" w:ascii="宋体" w:hAnsi="宋体" w:eastAsia="宋体" w:cs="宋体"/>
+          <w:b w:val="0"/>
+          <w:bCs w:val="0"/>
+          <w:sz w:val="28"/>
+          <w:szCs w:val="28"/>
+          <w:shd w:val="clear" w:color="auto" w:fill="auto"/>
+          <w:lang w:val="en-US" w:eastAsia="zh-CN"/>
+        </w:rPr>
+        <w:t>检验结果具有一次性，即某一个检验结果数据只能用于某一条检验单，检验单的唯一性由检验批号来决定，检验结果的唯一性由结果编号来决定，故检验结果只能对应唯一一条检验单。一条检验单可以有多个检验结果。</w:t>
+      </w:r>
+    </w:p>
+    <w:p>
+      <w:pPr>
+        <w:jc w:val="both"/>
+        <w:rPr>
+          <w:rFonts w:hint="eastAsia" w:ascii="宋体" w:hAnsi="宋体" w:eastAsia="宋体" w:cs="宋体"/>
+          <w:b w:val="0"/>
+          <w:bCs w:val="0"/>
+          <w:sz w:val="30"/>
+          <w:szCs w:val="30"/>
+          <w:shd w:val="clear" w:color="FFFFFF" w:fill="D9D9D9"/>
+          <w:lang w:val="en-US" w:eastAsia="zh-CN"/>
+        </w:rPr>
+      </w:pPr>
+      <w:r>
+        <w:rPr>
+          <w:rFonts w:hint="eastAsia" w:ascii="宋体" w:hAnsi="宋体" w:eastAsia="宋体" w:cs="宋体"/>
+          <w:b w:val="0"/>
+          <w:bCs w:val="0"/>
+          <w:sz w:val="30"/>
+          <w:szCs w:val="30"/>
+          <w:shd w:val="clear" w:color="FFFFFF" w:fill="D9D9D9"/>
+          <w:lang w:val="en-US" w:eastAsia="zh-CN"/>
+        </w:rPr>
+        <w:t>2.7.3检验单计算</w:t>
+      </w:r>
+    </w:p>
+    <w:p>
+      <w:pPr>
+        <w:ind w:firstLine="420" w:firstLineChars="0"/>
+        <w:jc w:val="both"/>
+        <w:rPr>
+          <w:rFonts w:hint="eastAsia" w:ascii="宋体" w:hAnsi="宋体" w:eastAsia="宋体" w:cs="宋体"/>
+          <w:b w:val="0"/>
+          <w:bCs w:val="0"/>
+          <w:sz w:val="28"/>
+          <w:szCs w:val="28"/>
+          <w:shd w:val="clear" w:color="auto" w:fill="auto"/>
+          <w:lang w:val="en-US" w:eastAsia="zh-CN"/>
+        </w:rPr>
+      </w:pPr>
+      <w:r>
+        <w:rPr>
+          <w:rFonts w:hint="eastAsia" w:ascii="宋体" w:hAnsi="宋体" w:eastAsia="宋体" w:cs="宋体"/>
+          <w:b w:val="0"/>
+          <w:bCs w:val="0"/>
+          <w:sz w:val="28"/>
+          <w:szCs w:val="28"/>
+          <w:shd w:val="clear" w:color="auto" w:fill="auto"/>
+          <w:lang w:val="en-US" w:eastAsia="zh-CN"/>
+        </w:rPr>
+        <w:t>检验单匹配检验结果完毕之后，开始进行结果计算，依据特定的公式算出检验结果的实际检测值，然后和样品检测标准值进行比较分析。得出检验单每一项的检测高低适中之分。</w:t>
+      </w:r>
+    </w:p>
+    <w:p>
+      <w:pPr>
+        <w:jc w:val="both"/>
+        <w:rPr>
+          <w:rFonts w:hint="eastAsia" w:ascii="宋体" w:hAnsi="宋体" w:eastAsia="宋体" w:cs="宋体"/>
+          <w:b w:val="0"/>
+          <w:bCs w:val="0"/>
+          <w:sz w:val="32"/>
+          <w:szCs w:val="32"/>
+          <w:shd w:val="clear" w:color="FFFFFF" w:fill="D9D9D9"/>
+          <w:lang w:val="en-US" w:eastAsia="zh-CN"/>
+        </w:rPr>
+      </w:pPr>
+      <w:r>
+        <w:rPr>
+          <w:rFonts w:hint="eastAsia" w:ascii="宋体" w:hAnsi="宋体" w:eastAsia="宋体" w:cs="宋体"/>
+          <w:b w:val="0"/>
+          <w:bCs w:val="0"/>
+          <w:sz w:val="32"/>
+          <w:szCs w:val="32"/>
+          <w:shd w:val="clear" w:color="FFFFFF" w:fill="D9D9D9"/>
+          <w:lang w:val="en-US" w:eastAsia="zh-CN"/>
+        </w:rPr>
+        <w:t>2.8检验报告管理</w:t>
+      </w:r>
+    </w:p>
+    <w:p>
+      <w:pPr>
+        <w:jc w:val="both"/>
+        <w:rPr>
+          <w:rFonts w:hint="eastAsia" w:ascii="宋体" w:hAnsi="宋体" w:eastAsia="宋体" w:cs="宋体"/>
+          <w:b w:val="0"/>
+          <w:bCs w:val="0"/>
+          <w:sz w:val="30"/>
+          <w:szCs w:val="30"/>
+          <w:shd w:val="clear" w:color="FFFFFF" w:fill="D9D9D9"/>
+          <w:lang w:val="en-US" w:eastAsia="zh-CN"/>
+        </w:rPr>
+      </w:pPr>
+      <w:r>
+        <w:rPr>
+          <w:rFonts w:hint="eastAsia" w:ascii="宋体" w:hAnsi="宋体" w:eastAsia="宋体" w:cs="宋体"/>
+          <w:b w:val="0"/>
+          <w:bCs w:val="0"/>
+          <w:sz w:val="30"/>
+          <w:szCs w:val="30"/>
+          <w:shd w:val="clear" w:color="FFFFFF" w:fill="D9D9D9"/>
+          <w:lang w:val="en-US" w:eastAsia="zh-CN"/>
+        </w:rPr>
+        <w:t>2.8.1检验报告模板</w:t>
+      </w:r>
+    </w:p>
+    <w:p>
+      <w:pPr>
+        <w:ind w:firstLine="420" w:firstLineChars="0"/>
+        <w:jc w:val="both"/>
+        <w:rPr>
+          <w:rFonts w:hint="eastAsia" w:ascii="宋体" w:hAnsi="宋体" w:eastAsia="宋体" w:cs="宋体"/>
+          <w:b w:val="0"/>
+          <w:bCs w:val="0"/>
+          <w:sz w:val="28"/>
+          <w:szCs w:val="28"/>
+          <w:shd w:val="clear" w:color="auto" w:fill="auto"/>
+          <w:lang w:val="en-US" w:eastAsia="zh-CN"/>
+        </w:rPr>
+      </w:pPr>
+      <w:r>
+        <w:rPr>
+          <w:rFonts w:hint="eastAsia" w:ascii="宋体" w:hAnsi="宋体" w:eastAsia="宋体" w:cs="宋体"/>
+          <w:b w:val="0"/>
+          <w:bCs w:val="0"/>
+          <w:sz w:val="28"/>
+          <w:szCs w:val="28"/>
+          <w:shd w:val="clear" w:color="auto" w:fill="auto"/>
+          <w:lang w:val="en-US" w:eastAsia="zh-CN"/>
+        </w:rPr>
+        <w:t>不同的检验单得到检验报告是不经相同，检验报告模板的定义规范了检验单的产出物，检验报告的模板可以依据检验报告的类别来划分。</w:t>
+      </w:r>
+    </w:p>
+    <w:p>
+      <w:pPr>
+        <w:jc w:val="both"/>
+        <w:rPr>
+          <w:rFonts w:hint="eastAsia" w:ascii="宋体" w:hAnsi="宋体" w:eastAsia="宋体" w:cs="宋体"/>
+          <w:b w:val="0"/>
+          <w:bCs w:val="0"/>
+          <w:sz w:val="30"/>
+          <w:szCs w:val="30"/>
+          <w:shd w:val="clear" w:color="FFFFFF" w:fill="D9D9D9"/>
+          <w:lang w:val="en-US" w:eastAsia="zh-CN"/>
+        </w:rPr>
+      </w:pPr>
+      <w:r>
+        <w:rPr>
+          <w:rFonts w:hint="eastAsia" w:ascii="宋体" w:hAnsi="宋体" w:eastAsia="宋体" w:cs="宋体"/>
+          <w:b w:val="0"/>
+          <w:bCs w:val="0"/>
+          <w:sz w:val="30"/>
+          <w:szCs w:val="30"/>
+          <w:shd w:val="clear" w:color="FFFFFF" w:fill="D9D9D9"/>
+          <w:lang w:val="en-US" w:eastAsia="zh-CN"/>
+        </w:rPr>
+        <w:t>2.8.2检验报告数据</w:t>
+      </w:r>
+    </w:p>
+    <w:p>
+      <w:pPr>
+        <w:ind w:firstLine="420" w:firstLineChars="0"/>
+        <w:jc w:val="both"/>
+        <w:rPr>
+          <w:rFonts w:hint="eastAsia" w:ascii="宋体" w:hAnsi="宋体" w:eastAsia="宋体" w:cs="宋体"/>
+          <w:b w:val="0"/>
+          <w:bCs w:val="0"/>
+          <w:sz w:val="28"/>
+          <w:szCs w:val="28"/>
+          <w:shd w:val="clear" w:color="auto" w:fill="auto"/>
+          <w:lang w:val="en-US" w:eastAsia="zh-CN"/>
+        </w:rPr>
+      </w:pPr>
+      <w:r>
+        <w:rPr>
+          <w:rFonts w:hint="eastAsia" w:ascii="宋体" w:hAnsi="宋体" w:eastAsia="宋体" w:cs="宋体"/>
+          <w:b w:val="0"/>
+          <w:bCs w:val="0"/>
+          <w:sz w:val="28"/>
+          <w:szCs w:val="28"/>
+          <w:shd w:val="clear" w:color="auto" w:fill="auto"/>
+          <w:lang w:val="en-US" w:eastAsia="zh-CN"/>
+        </w:rPr>
+        <w:t>检验报告的数据填充来源于检验单及检验结果。在已选择的检验报告模板上，挑选检验单生成最终的检验报告。可以通过Excel、PDF、Word等进行系统的导出，形成客户所需的成品。</w:t>
+      </w:r>
+    </w:p>
+    <w:p>
+      <w:pPr>
+        <w:jc w:val="both"/>
+        <w:rPr>
+          <w:rFonts w:hint="eastAsia" w:ascii="宋体" w:hAnsi="宋体" w:eastAsia="宋体" w:cs="宋体"/>
+          <w:b w:val="0"/>
+          <w:bCs w:val="0"/>
+          <w:sz w:val="32"/>
+          <w:szCs w:val="32"/>
+          <w:shd w:val="clear" w:color="FFFFFF" w:fill="D9D9D9"/>
+          <w:lang w:val="en-US" w:eastAsia="zh-CN"/>
+        </w:rPr>
+      </w:pPr>
+      <w:r>
+        <w:rPr>
+          <w:rFonts w:hint="eastAsia" w:ascii="宋体" w:hAnsi="宋体" w:eastAsia="宋体" w:cs="宋体"/>
+          <w:b w:val="0"/>
+          <w:bCs w:val="0"/>
+          <w:sz w:val="32"/>
+          <w:szCs w:val="32"/>
+          <w:shd w:val="clear" w:color="FFFFFF" w:fill="D9D9D9"/>
+          <w:lang w:val="en-US" w:eastAsia="zh-CN"/>
+        </w:rPr>
+        <w:t>2.9流程管理</w:t>
+      </w:r>
+    </w:p>
+    <w:p>
+      <w:pPr>
+        <w:ind w:firstLine="420" w:firstLineChars="0"/>
+        <w:jc w:val="both"/>
+        <w:rPr>
+          <w:rFonts w:hint="eastAsia" w:ascii="宋体" w:hAnsi="宋体" w:eastAsia="宋体" w:cs="宋体"/>
+          <w:b w:val="0"/>
+          <w:bCs w:val="0"/>
+          <w:sz w:val="28"/>
+          <w:szCs w:val="28"/>
+          <w:shd w:val="clear" w:color="auto" w:fill="auto"/>
+          <w:lang w:val="en-US" w:eastAsia="zh-CN"/>
+        </w:rPr>
+      </w:pPr>
+      <w:r>
+        <w:rPr>
+          <w:rFonts w:hint="eastAsia" w:ascii="宋体" w:hAnsi="宋体" w:eastAsia="宋体" w:cs="宋体"/>
+          <w:b w:val="0"/>
+          <w:bCs w:val="0"/>
+          <w:sz w:val="28"/>
+          <w:szCs w:val="28"/>
+          <w:shd w:val="clear" w:color="auto" w:fill="auto"/>
+          <w:lang w:val="en-US" w:eastAsia="zh-CN"/>
+        </w:rPr>
+        <w:t>DMS系统的工作流程依据现有业务提供简单、稳定、灵活、高效的处理方式，以下为图示：</w:t>
+      </w:r>
+    </w:p>
+    <w:p>
+      <w:pPr>
+        <w:jc w:val="both"/>
+      </w:pPr>
+      <w:r>
+        <w:drawing>
+          <wp:inline distT="0" distB="0" distL="114300" distR="114300">
+            <wp:extent cx="5294630" cy="3239135"/>
+            <wp:effectExtent l="0" t="0" r="1270" b="18415"/>
+            <wp:docPr id="4" name="图片 3"/>
+            <wp:cNvGraphicFramePr>
+              <a:graphicFrameLocks xmlns:a="http://schemas.openxmlformats.org/drawingml/2006/main" noChangeAspect="1"/>
+            </wp:cNvGraphicFramePr>
+            <a:graphic xmlns:a="http://schemas.openxmlformats.org/drawingml/2006/main">
+              <a:graphicData uri="http://schemas.openxmlformats.org/drawingml/2006/picture">
+                <pic:pic xmlns:pic="http://schemas.openxmlformats.org/drawingml/2006/picture">
+                  <pic:nvPicPr>
+                    <pic:cNvPr id="4" name="图片 3"/>
+                    <pic:cNvPicPr>
+                      <a:picLocks noChangeAspect="1"/>
+                    </pic:cNvPicPr>
+                  </pic:nvPicPr>
+                  <pic:blipFill>
+                    <a:blip r:embed="rId6"/>
+                    <a:stretch>
+                      <a:fillRect/>
+                    </a:stretch>
+                  </pic:blipFill>
+                  <pic:spPr>
+                    <a:xfrm>
+                      <a:off x="0" y="0"/>
+                      <a:ext cx="5294630" cy="3239135"/>
+                    </a:xfrm>
+                    <a:prstGeom prst="rect">
+                      <a:avLst/>
+                    </a:prstGeom>
+                    <a:noFill/>
+                    <a:ln w="9525">
+                      <a:noFill/>
+                    </a:ln>
+                  </pic:spPr>
+                </pic:pic>
+              </a:graphicData>
+            </a:graphic>
+          </wp:inline>
+        </w:drawing>
+      </w:r>
+    </w:p>
+    <w:p>
+      <w:pPr>
+        <w:ind w:firstLine="420" w:firstLineChars="0"/>
+        <w:jc w:val="both"/>
+        <w:rPr>
+          <w:rFonts w:hint="eastAsia" w:ascii="宋体" w:hAnsi="宋体" w:eastAsia="宋体" w:cs="宋体"/>
+          <w:sz w:val="28"/>
+          <w:szCs w:val="28"/>
+          <w:lang w:val="en-US" w:eastAsia="zh-CN"/>
+        </w:rPr>
+      </w:pPr>
+      <w:r>
+        <w:rPr>
+          <w:rFonts w:hint="eastAsia" w:ascii="宋体" w:hAnsi="宋体" w:eastAsia="宋体" w:cs="宋体"/>
+          <w:sz w:val="28"/>
+          <w:szCs w:val="28"/>
+          <w:lang w:val="en-US" w:eastAsia="zh-CN"/>
+        </w:rPr>
+        <w:t>流程的管理以状态为标识，每一次状态的变更即表示流程的进行，例如：初始、已下达、已完成。</w:t>
+      </w:r>
+    </w:p>
+    <w:p>
+      <w:pPr>
+        <w:jc w:val="both"/>
+        <w:rPr>
+          <w:rFonts w:hint="eastAsia" w:ascii="宋体" w:hAnsi="宋体" w:eastAsia="宋体" w:cs="宋体"/>
+          <w:sz w:val="32"/>
+          <w:szCs w:val="32"/>
+          <w:shd w:val="clear" w:color="FFFFFF" w:fill="D9D9D9"/>
+          <w:lang w:val="en-US" w:eastAsia="zh-CN"/>
+        </w:rPr>
+      </w:pPr>
+      <w:r>
+        <w:rPr>
+          <w:rFonts w:hint="eastAsia" w:ascii="宋体" w:hAnsi="宋体" w:eastAsia="宋体" w:cs="宋体"/>
+          <w:sz w:val="32"/>
+          <w:szCs w:val="32"/>
+          <w:shd w:val="clear" w:color="FFFFFF" w:fill="D9D9D9"/>
+          <w:lang w:val="en-US" w:eastAsia="zh-CN"/>
+        </w:rPr>
+        <w:t>2.10权限配置管理</w:t>
+      </w:r>
+    </w:p>
+    <w:p>
+      <w:pPr>
+        <w:jc w:val="both"/>
+        <w:rPr>
+          <w:rFonts w:hint="eastAsia" w:ascii="宋体" w:hAnsi="宋体" w:eastAsia="宋体" w:cs="宋体"/>
+          <w:sz w:val="30"/>
+          <w:szCs w:val="30"/>
+          <w:shd w:val="clear" w:color="FFFFFF" w:fill="D9D9D9"/>
+          <w:lang w:val="en-US" w:eastAsia="zh-CN"/>
+        </w:rPr>
+      </w:pPr>
+      <w:r>
+        <w:rPr>
+          <w:rFonts w:hint="eastAsia" w:ascii="宋体" w:hAnsi="宋体" w:eastAsia="宋体" w:cs="宋体"/>
+          <w:sz w:val="30"/>
+          <w:szCs w:val="30"/>
+          <w:shd w:val="clear" w:color="FFFFFF" w:fill="D9D9D9"/>
+          <w:lang w:val="en-US" w:eastAsia="zh-CN"/>
+        </w:rPr>
+        <w:t>2.10.1用户分组管理</w:t>
+      </w:r>
+    </w:p>
+    <w:p>
+      <w:pPr>
+        <w:jc w:val="both"/>
+        <w:rPr>
+          <w:rFonts w:hint="eastAsia" w:ascii="宋体" w:hAnsi="宋体" w:eastAsia="宋体" w:cs="宋体"/>
+          <w:sz w:val="28"/>
+          <w:szCs w:val="28"/>
+          <w:shd w:val="clear" w:color="auto" w:fill="auto"/>
+          <w:lang w:val="en-US" w:eastAsia="zh-CN"/>
+        </w:rPr>
+      </w:pPr>
       <w:bookmarkStart w:id="0" w:name="_GoBack"/>
       <w:bookmarkEnd w:id="0"/>
     </w:p>
@@ -1197,7 +2484,7 @@
   <w:docDefaults>
     <w:rPrDefault>
       <w:rPr>
-        <w:rFonts w:asciiTheme="minorHAnsi" w:hAnsiTheme="minorHAnsi" w:eastAsiaTheme="minorEastAsia" w:cstheme="minorBidi"/>
+        <w:rFonts w:ascii="Times New Roman" w:hAnsi="Times New Roman" w:eastAsia="宋体" w:cs="Times New Roman"/>
       </w:rPr>
     </w:rPrDefault>
   </w:docDefaults>
@@ -1234,7 +2521,7 @@
     <w:lsdException w:unhideWhenUsed="0" w:uiPriority="0" w:semiHidden="0" w:name="footnote text"/>
     <w:lsdException w:unhideWhenUsed="0" w:uiPriority="0" w:semiHidden="0" w:name="annotation text"/>
     <w:lsdException w:unhideWhenUsed="0" w:uiPriority="0" w:semiHidden="0" w:name="header"/>
-    <w:lsdException w:unhideWhenUsed="0" w:uiPriority="0" w:semiHidden="0" w:name="footer"/>
+    <w:lsdException w:qFormat="1" w:unhideWhenUsed="0" w:uiPriority="0" w:semiHidden="0" w:name="footer"/>
     <w:lsdException w:unhideWhenUsed="0" w:uiPriority="0" w:semiHidden="0" w:name="index heading"/>
     <w:lsdException w:qFormat="1" w:uiPriority="0" w:name="caption"/>
     <w:lsdException w:unhideWhenUsed="0" w:uiPriority="0" w:semiHidden="0" w:name="table of figures"/>
@@ -1489,6 +2776,7 @@
   <w:style w:type="paragraph" w:styleId="2">
     <w:name w:val="footer"/>
     <w:basedOn w:val="1"/>
+    <w:qFormat/>
     <w:uiPriority w:val="0"/>
     <w:pPr>
       <w:tabs>

</xml_diff>

<commit_message>
修订3 Signed-off-by: daisyrae <583351249@qq.com>
</commit_message>
<xml_diff>
--- a/项目核心文档/格林凯尔数据检测管理系统总体方案.docx
+++ b/项目核心文档/格林凯尔数据检测管理系统总体方案.docx
@@ -2348,6 +2348,722 @@
           </wp:inline>
         </w:drawing>
       </w:r>
+    </w:p>
+    <w:p>
+      <w:pPr>
+        <w:ind w:firstLine="420" w:firstLineChars="0"/>
+        <w:jc w:val="both"/>
+        <w:rPr>
+          <w:rFonts w:hint="eastAsia" w:ascii="宋体" w:hAnsi="宋体" w:eastAsia="宋体" w:cs="宋体"/>
+          <w:sz w:val="28"/>
+          <w:szCs w:val="28"/>
+          <w:lang w:val="en-US" w:eastAsia="zh-CN"/>
+        </w:rPr>
+      </w:pPr>
+      <w:r>
+        <w:rPr>
+          <w:rFonts w:hint="eastAsia" w:ascii="宋体" w:hAnsi="宋体" w:eastAsia="宋体" w:cs="宋体"/>
+          <w:sz w:val="28"/>
+          <w:szCs w:val="28"/>
+          <w:lang w:val="en-US" w:eastAsia="zh-CN"/>
+        </w:rPr>
+        <w:t>流程的管理以状态为标识，每一次状态的变更即表示流程的进行，例如：初始、已下达、已完成。</w:t>
+      </w:r>
+    </w:p>
+    <w:p>
+      <w:pPr>
+        <w:jc w:val="both"/>
+        <w:rPr>
+          <w:rFonts w:hint="eastAsia" w:ascii="宋体" w:hAnsi="宋体" w:eastAsia="宋体" w:cs="宋体"/>
+          <w:sz w:val="32"/>
+          <w:szCs w:val="32"/>
+          <w:shd w:val="clear" w:color="FFFFFF" w:fill="D9D9D9"/>
+          <w:lang w:val="en-US" w:eastAsia="zh-CN"/>
+        </w:rPr>
+      </w:pPr>
+      <w:r>
+        <w:rPr>
+          <w:rFonts w:hint="eastAsia" w:ascii="宋体" w:hAnsi="宋体" w:eastAsia="宋体" w:cs="宋体"/>
+          <w:sz w:val="32"/>
+          <w:szCs w:val="32"/>
+          <w:shd w:val="clear" w:color="FFFFFF" w:fill="D9D9D9"/>
+          <w:lang w:val="en-US" w:eastAsia="zh-CN"/>
+        </w:rPr>
+        <w:t>2.10权限配置管理</w:t>
+      </w:r>
+    </w:p>
+    <w:p>
+      <w:pPr>
+        <w:jc w:val="both"/>
+        <w:rPr>
+          <w:rFonts w:hint="eastAsia" w:ascii="宋体" w:hAnsi="宋体" w:eastAsia="宋体" w:cs="宋体"/>
+          <w:sz w:val="30"/>
+          <w:szCs w:val="30"/>
+          <w:shd w:val="clear" w:color="FFFFFF" w:fill="D9D9D9"/>
+          <w:lang w:val="en-US" w:eastAsia="zh-CN"/>
+        </w:rPr>
+      </w:pPr>
+      <w:r>
+        <w:rPr>
+          <w:rFonts w:hint="eastAsia" w:ascii="宋体" w:hAnsi="宋体" w:eastAsia="宋体" w:cs="宋体"/>
+          <w:sz w:val="30"/>
+          <w:szCs w:val="30"/>
+          <w:shd w:val="clear" w:color="FFFFFF" w:fill="D9D9D9"/>
+          <w:lang w:val="en-US" w:eastAsia="zh-CN"/>
+        </w:rPr>
+        <w:t>2.10.1用户分组管理</w:t>
+      </w:r>
+    </w:p>
+    <w:p>
+      <w:pPr>
+        <w:ind w:firstLine="420" w:firstLineChars="0"/>
+        <w:jc w:val="both"/>
+        <w:rPr>
+          <w:rFonts w:hint="eastAsia" w:ascii="宋体" w:hAnsi="宋体" w:eastAsia="宋体" w:cs="宋体"/>
+          <w:sz w:val="28"/>
+          <w:szCs w:val="28"/>
+          <w:shd w:val="clear" w:color="auto" w:fill="auto"/>
+          <w:lang w:val="en-US" w:eastAsia="zh-CN"/>
+        </w:rPr>
+      </w:pPr>
+      <w:r>
+        <w:rPr>
+          <w:rFonts w:hint="eastAsia" w:ascii="宋体" w:hAnsi="宋体" w:eastAsia="宋体" w:cs="宋体"/>
+          <w:sz w:val="28"/>
+          <w:szCs w:val="28"/>
+          <w:shd w:val="clear" w:color="auto" w:fill="auto"/>
+          <w:lang w:val="en-US" w:eastAsia="zh-CN"/>
+        </w:rPr>
+        <w:t>建立一套完整规范的系统登录员工管理，给不同的员工进行分组，按照组别区分，不同组别的员工进入系统进行的功能操作各不相同，分组管理避免操作越界，使系统拥有良性循环的职能划分。</w:t>
+      </w:r>
+    </w:p>
+    <w:p>
+      <w:pPr>
+        <w:jc w:val="both"/>
+        <w:rPr>
+          <w:rFonts w:hint="eastAsia" w:ascii="宋体" w:hAnsi="宋体" w:eastAsia="宋体" w:cs="宋体"/>
+          <w:sz w:val="30"/>
+          <w:szCs w:val="30"/>
+          <w:shd w:val="clear" w:color="FFFFFF" w:fill="D9D9D9"/>
+          <w:lang w:val="en-US" w:eastAsia="zh-CN"/>
+        </w:rPr>
+      </w:pPr>
+      <w:r>
+        <w:rPr>
+          <w:rFonts w:hint="eastAsia" w:ascii="宋体" w:hAnsi="宋体" w:eastAsia="宋体" w:cs="宋体"/>
+          <w:sz w:val="30"/>
+          <w:szCs w:val="30"/>
+          <w:shd w:val="clear" w:color="FFFFFF" w:fill="D9D9D9"/>
+          <w:lang w:val="en-US" w:eastAsia="zh-CN"/>
+        </w:rPr>
+        <w:t>2.10.2用户权限管理</w:t>
+      </w:r>
+    </w:p>
+    <w:p>
+      <w:pPr>
+        <w:ind w:firstLine="420" w:firstLineChars="0"/>
+        <w:jc w:val="both"/>
+        <w:rPr>
+          <w:rFonts w:hint="eastAsia" w:ascii="宋体" w:hAnsi="宋体" w:eastAsia="宋体" w:cs="宋体"/>
+          <w:sz w:val="28"/>
+          <w:szCs w:val="28"/>
+          <w:shd w:val="clear" w:color="auto" w:fill="auto"/>
+          <w:lang w:val="en-US" w:eastAsia="zh-CN"/>
+        </w:rPr>
+      </w:pPr>
+      <w:r>
+        <w:rPr>
+          <w:rFonts w:hint="eastAsia" w:ascii="宋体" w:hAnsi="宋体" w:eastAsia="宋体" w:cs="宋体"/>
+          <w:sz w:val="28"/>
+          <w:szCs w:val="28"/>
+          <w:shd w:val="clear" w:color="auto" w:fill="auto"/>
+          <w:lang w:val="en-US" w:eastAsia="zh-CN"/>
+        </w:rPr>
+        <w:t>系统由管理员进行授权，不用的用户组拥有的权限不同，合理的分配用户权限对系统使用者各司其职，各行其事具有引导作用。建立员工分组信息，对不同组别的员工给予不同的操作权限，使之能够进入系统查看并操作不同的功能模块，避免造成系统数据的出错和业务流程的紊乱。</w:t>
+      </w:r>
+    </w:p>
+    <w:p>
+      <w:pPr>
+        <w:jc w:val="both"/>
+        <w:rPr>
+          <w:rFonts w:hint="eastAsia" w:ascii="宋体" w:hAnsi="宋体" w:eastAsia="宋体" w:cs="宋体"/>
+          <w:sz w:val="32"/>
+          <w:szCs w:val="32"/>
+          <w:shd w:val="clear" w:color="FFFFFF" w:fill="D9D9D9"/>
+          <w:lang w:val="en-US" w:eastAsia="zh-CN"/>
+        </w:rPr>
+      </w:pPr>
+      <w:r>
+        <w:rPr>
+          <w:rFonts w:hint="eastAsia" w:ascii="宋体" w:hAnsi="宋体" w:eastAsia="宋体" w:cs="宋体"/>
+          <w:sz w:val="32"/>
+          <w:szCs w:val="32"/>
+          <w:shd w:val="clear" w:color="FFFFFF" w:fill="D9D9D9"/>
+          <w:lang w:val="en-US" w:eastAsia="zh-CN"/>
+        </w:rPr>
+        <w:t>2.11报表分析管理</w:t>
+      </w:r>
+    </w:p>
+    <w:p>
+      <w:pPr>
+        <w:ind w:firstLine="420" w:firstLineChars="0"/>
+        <w:jc w:val="both"/>
+        <w:rPr>
+          <w:rFonts w:hint="eastAsia" w:ascii="宋体" w:hAnsi="宋体" w:eastAsia="宋体" w:cs="宋体"/>
+          <w:sz w:val="28"/>
+          <w:szCs w:val="28"/>
+          <w:shd w:val="clear" w:color="auto" w:fill="auto"/>
+          <w:lang w:val="en-US" w:eastAsia="zh-CN"/>
+        </w:rPr>
+      </w:pPr>
+      <w:r>
+        <w:rPr>
+          <w:rFonts w:hint="eastAsia" w:ascii="宋体" w:hAnsi="宋体" w:eastAsia="宋体" w:cs="宋体"/>
+          <w:sz w:val="28"/>
+          <w:szCs w:val="28"/>
+          <w:shd w:val="clear" w:color="auto" w:fill="auto"/>
+          <w:lang w:val="en-US" w:eastAsia="zh-CN"/>
+        </w:rPr>
+        <w:t>&lt;1&gt;根据目前主流大数据分析趋势，系统也集成报表分析功能，可提供客户分析报表、样品分析报表、仪器检测分析报表、检验报告分析报表等。</w:t>
+      </w:r>
+    </w:p>
+    <w:p>
+      <w:pPr>
+        <w:ind w:firstLine="420" w:firstLineChars="0"/>
+        <w:jc w:val="both"/>
+        <w:rPr>
+          <w:rFonts w:hint="eastAsia" w:ascii="宋体" w:hAnsi="宋体" w:eastAsia="宋体" w:cs="宋体"/>
+          <w:sz w:val="28"/>
+          <w:szCs w:val="28"/>
+          <w:shd w:val="clear" w:color="auto" w:fill="auto"/>
+          <w:lang w:val="en-US" w:eastAsia="zh-CN"/>
+        </w:rPr>
+      </w:pPr>
+      <w:r>
+        <w:rPr>
+          <w:rFonts w:hint="eastAsia" w:ascii="宋体" w:hAnsi="宋体" w:eastAsia="宋体" w:cs="宋体"/>
+          <w:sz w:val="28"/>
+          <w:szCs w:val="28"/>
+          <w:shd w:val="clear" w:color="auto" w:fill="auto"/>
+          <w:lang w:val="en-US" w:eastAsia="zh-CN"/>
+        </w:rPr>
+        <w:t>&lt;2&gt;用户可根据不同的查询条件进行数据筛选预览，并支持导出。例如某一用户想查看某一仪器在一段时间内检测不同样品同种属性的情况进行数据对比，分析得出合格率等。</w:t>
+      </w:r>
+    </w:p>
+    <w:p>
+      <w:pPr>
+        <w:ind w:firstLine="420" w:firstLineChars="0"/>
+        <w:jc w:val="both"/>
+        <w:rPr>
+          <w:rFonts w:hint="eastAsia" w:ascii="宋体" w:hAnsi="宋体" w:eastAsia="宋体" w:cs="宋体"/>
+          <w:sz w:val="28"/>
+          <w:szCs w:val="28"/>
+          <w:shd w:val="clear" w:color="auto" w:fill="auto"/>
+          <w:lang w:val="en-US" w:eastAsia="zh-CN"/>
+        </w:rPr>
+      </w:pPr>
+      <w:r>
+        <w:rPr>
+          <w:rFonts w:hint="eastAsia" w:ascii="宋体" w:hAnsi="宋体" w:eastAsia="宋体" w:cs="宋体"/>
+          <w:sz w:val="28"/>
+          <w:szCs w:val="28"/>
+          <w:shd w:val="clear" w:color="auto" w:fill="auto"/>
+          <w:lang w:val="en-US" w:eastAsia="zh-CN"/>
+        </w:rPr>
+        <w:t>&lt;3&gt;报表分析具有大量参考的价值，可为企业决策人提供大数据分析的依据，也能对企业的管理提供客观合理的说明。</w:t>
+      </w:r>
+    </w:p>
+    <w:p>
+      <w:pPr>
+        <w:numPr>
+          <w:numId w:val="0"/>
+        </w:numPr>
+        <w:jc w:val="both"/>
+        <w:rPr>
+          <w:rFonts w:hint="eastAsia" w:ascii="宋体" w:hAnsi="宋体" w:eastAsia="宋体" w:cs="宋体"/>
+          <w:b/>
+          <w:bCs/>
+          <w:sz w:val="36"/>
+          <w:szCs w:val="36"/>
+          <w:shd w:val="clear" w:color="FFFFFF" w:fill="D9D9D9"/>
+          <w:lang w:val="en-US" w:eastAsia="zh-CN"/>
+        </w:rPr>
+      </w:pPr>
+      <w:r>
+        <w:rPr>
+          <w:rFonts w:hint="eastAsia" w:ascii="宋体" w:hAnsi="宋体" w:eastAsia="宋体" w:cs="宋体"/>
+          <w:b/>
+          <w:bCs/>
+          <w:sz w:val="36"/>
+          <w:szCs w:val="36"/>
+          <w:shd w:val="clear" w:color="FFFFFF" w:fill="D9D9D9"/>
+          <w:lang w:val="en-US" w:eastAsia="zh-CN"/>
+        </w:rPr>
+        <w:t>3.信息化</w:t>
+      </w:r>
+    </w:p>
+    <w:p>
+      <w:pPr>
+        <w:numPr>
+          <w:numId w:val="0"/>
+        </w:numPr>
+        <w:jc w:val="both"/>
+        <w:rPr>
+          <w:rFonts w:hint="eastAsia" w:ascii="宋体" w:hAnsi="宋体" w:eastAsia="宋体" w:cs="宋体"/>
+          <w:b w:val="0"/>
+          <w:bCs w:val="0"/>
+          <w:sz w:val="32"/>
+          <w:szCs w:val="32"/>
+          <w:shd w:val="clear" w:color="FFFFFF" w:fill="D9D9D9"/>
+          <w:lang w:val="en-US" w:eastAsia="zh-CN"/>
+        </w:rPr>
+      </w:pPr>
+      <w:r>
+        <w:rPr>
+          <w:rFonts w:hint="eastAsia" w:ascii="宋体" w:hAnsi="宋体" w:eastAsia="宋体" w:cs="宋体"/>
+          <w:b w:val="0"/>
+          <w:bCs w:val="0"/>
+          <w:sz w:val="32"/>
+          <w:szCs w:val="32"/>
+          <w:shd w:val="clear" w:color="FFFFFF" w:fill="D9D9D9"/>
+          <w:lang w:val="en-US" w:eastAsia="zh-CN"/>
+        </w:rPr>
+        <w:t>3.1信息化网络平台</w:t>
+      </w:r>
+    </w:p>
+    <w:p>
+      <w:pPr>
+        <w:numPr>
+          <w:numId w:val="0"/>
+        </w:numPr>
+        <w:jc w:val="both"/>
+        <w:rPr>
+          <w:rFonts w:hint="eastAsia" w:ascii="宋体" w:hAnsi="宋体" w:eastAsia="宋体" w:cs="宋体"/>
+          <w:b w:val="0"/>
+          <w:bCs w:val="0"/>
+          <w:sz w:val="30"/>
+          <w:szCs w:val="30"/>
+          <w:shd w:val="clear" w:color="FFFFFF" w:fill="D9D9D9"/>
+          <w:lang w:val="en-US" w:eastAsia="zh-CN"/>
+        </w:rPr>
+      </w:pPr>
+      <w:r>
+        <w:rPr>
+          <w:rFonts w:hint="eastAsia" w:ascii="宋体" w:hAnsi="宋体" w:eastAsia="宋体" w:cs="宋体"/>
+          <w:b w:val="0"/>
+          <w:bCs w:val="0"/>
+          <w:sz w:val="30"/>
+          <w:szCs w:val="30"/>
+          <w:shd w:val="clear" w:color="FFFFFF" w:fill="D9D9D9"/>
+          <w:lang w:val="en-US" w:eastAsia="zh-CN"/>
+        </w:rPr>
+        <w:t>3.1.1网络建设目标</w:t>
+      </w:r>
+    </w:p>
+    <w:p>
+      <w:pPr>
+        <w:numPr>
+          <w:numId w:val="0"/>
+        </w:numPr>
+        <w:ind w:firstLine="420" w:firstLineChars="0"/>
+        <w:jc w:val="both"/>
+        <w:rPr>
+          <w:rFonts w:hint="eastAsia" w:ascii="宋体" w:hAnsi="宋体" w:eastAsia="宋体" w:cs="宋体"/>
+          <w:b w:val="0"/>
+          <w:bCs w:val="0"/>
+          <w:sz w:val="28"/>
+          <w:szCs w:val="28"/>
+          <w:shd w:val="clear" w:color="auto" w:fill="auto"/>
+          <w:lang w:val="en-US" w:eastAsia="zh-CN"/>
+        </w:rPr>
+      </w:pPr>
+      <w:r>
+        <w:rPr>
+          <w:rFonts w:hint="eastAsia" w:ascii="宋体" w:hAnsi="宋体" w:eastAsia="宋体" w:cs="宋体"/>
+          <w:b w:val="0"/>
+          <w:bCs w:val="0"/>
+          <w:sz w:val="28"/>
+          <w:szCs w:val="28"/>
+          <w:shd w:val="clear" w:color="auto" w:fill="auto"/>
+          <w:lang w:val="en-US" w:eastAsia="zh-CN"/>
+        </w:rPr>
+        <w:t>为了提升企业整体信息化水平、实现公司内部信息化互联、加强员工工作信息化协同。将针对以下目标进行信息化建设：</w:t>
+      </w:r>
+    </w:p>
+    <w:p>
+      <w:pPr>
+        <w:numPr>
+          <w:numId w:val="0"/>
+        </w:numPr>
+        <w:ind w:firstLine="420" w:firstLineChars="0"/>
+        <w:jc w:val="both"/>
+        <w:rPr>
+          <w:rFonts w:hint="eastAsia" w:ascii="宋体" w:hAnsi="宋体" w:eastAsia="宋体" w:cs="宋体"/>
+          <w:b w:val="0"/>
+          <w:bCs w:val="0"/>
+          <w:sz w:val="28"/>
+          <w:szCs w:val="28"/>
+          <w:shd w:val="clear" w:color="auto" w:fill="auto"/>
+          <w:lang w:val="en-US" w:eastAsia="zh-CN"/>
+        </w:rPr>
+      </w:pPr>
+      <w:r>
+        <w:rPr>
+          <w:rFonts w:hint="eastAsia" w:ascii="宋体" w:hAnsi="宋体" w:eastAsia="宋体" w:cs="宋体"/>
+          <w:b w:val="0"/>
+          <w:bCs w:val="0"/>
+          <w:sz w:val="28"/>
+          <w:szCs w:val="28"/>
+          <w:shd w:val="clear" w:color="auto" w:fill="auto"/>
+          <w:lang w:val="en-US" w:eastAsia="zh-CN"/>
+        </w:rPr>
+        <w:t>&lt;1&gt;整体性，通过企业内部局域网实现系统与仪器数据共享及数据传输，统一数据链，统一网络管理。</w:t>
+      </w:r>
+    </w:p>
+    <w:p>
+      <w:pPr>
+        <w:numPr>
+          <w:numId w:val="0"/>
+        </w:numPr>
+        <w:ind w:firstLine="420" w:firstLineChars="0"/>
+        <w:jc w:val="both"/>
+        <w:rPr>
+          <w:rFonts w:hint="eastAsia" w:ascii="宋体" w:hAnsi="宋体" w:eastAsia="宋体" w:cs="宋体"/>
+          <w:b w:val="0"/>
+          <w:bCs w:val="0"/>
+          <w:sz w:val="28"/>
+          <w:szCs w:val="28"/>
+          <w:shd w:val="clear" w:color="auto" w:fill="auto"/>
+          <w:lang w:val="en-US" w:eastAsia="zh-CN"/>
+        </w:rPr>
+      </w:pPr>
+      <w:r>
+        <w:rPr>
+          <w:rFonts w:hint="eastAsia" w:ascii="宋体" w:hAnsi="宋体" w:eastAsia="宋体" w:cs="宋体"/>
+          <w:b w:val="0"/>
+          <w:bCs w:val="0"/>
+          <w:sz w:val="28"/>
+          <w:szCs w:val="28"/>
+          <w:shd w:val="clear" w:color="auto" w:fill="auto"/>
+          <w:lang w:val="en-US" w:eastAsia="zh-CN"/>
+        </w:rPr>
+        <w:t>&lt;2&gt;经济性，充分利用现有网络资源进行改造，减少成本投入。</w:t>
+      </w:r>
+    </w:p>
+    <w:p>
+      <w:pPr>
+        <w:numPr>
+          <w:numId w:val="0"/>
+        </w:numPr>
+        <w:ind w:firstLine="420" w:firstLineChars="0"/>
+        <w:jc w:val="both"/>
+        <w:rPr>
+          <w:rFonts w:hint="eastAsia" w:ascii="宋体" w:hAnsi="宋体" w:eastAsia="宋体" w:cs="宋体"/>
+          <w:b w:val="0"/>
+          <w:bCs w:val="0"/>
+          <w:sz w:val="28"/>
+          <w:szCs w:val="28"/>
+          <w:shd w:val="clear" w:color="auto" w:fill="auto"/>
+          <w:lang w:val="en-US" w:eastAsia="zh-CN"/>
+        </w:rPr>
+      </w:pPr>
+      <w:r>
+        <w:rPr>
+          <w:rFonts w:hint="eastAsia" w:ascii="宋体" w:hAnsi="宋体" w:eastAsia="宋体" w:cs="宋体"/>
+          <w:b w:val="0"/>
+          <w:bCs w:val="0"/>
+          <w:sz w:val="28"/>
+          <w:szCs w:val="28"/>
+          <w:shd w:val="clear" w:color="auto" w:fill="auto"/>
+          <w:lang w:val="en-US" w:eastAsia="zh-CN"/>
+        </w:rPr>
+        <w:t>&lt;3&gt;安全性，系统平台同步部署，从物理层，数据连接层，网络层以及传输层，保证仪器设备与系统的安全对接和数据对接。通过系统管理仪器的IP地址及MAC地址及仪器检测数据存放路径。</w:t>
+      </w:r>
+    </w:p>
+    <w:p>
+      <w:pPr>
+        <w:numPr>
+          <w:numId w:val="0"/>
+        </w:numPr>
+        <w:ind w:firstLine="420" w:firstLineChars="0"/>
+        <w:jc w:val="both"/>
+        <w:rPr>
+          <w:rFonts w:hint="eastAsia" w:ascii="宋体" w:hAnsi="宋体" w:eastAsia="宋体" w:cs="宋体"/>
+          <w:b w:val="0"/>
+          <w:bCs w:val="0"/>
+          <w:sz w:val="28"/>
+          <w:szCs w:val="28"/>
+          <w:shd w:val="clear" w:color="auto" w:fill="auto"/>
+          <w:lang w:val="en-US" w:eastAsia="zh-CN"/>
+        </w:rPr>
+      </w:pPr>
+      <w:r>
+        <w:rPr>
+          <w:rFonts w:hint="eastAsia" w:ascii="宋体" w:hAnsi="宋体" w:eastAsia="宋体" w:cs="宋体"/>
+          <w:b w:val="0"/>
+          <w:bCs w:val="0"/>
+          <w:sz w:val="28"/>
+          <w:szCs w:val="28"/>
+          <w:shd w:val="clear" w:color="auto" w:fill="auto"/>
+          <w:lang w:val="en-US" w:eastAsia="zh-CN"/>
+        </w:rPr>
+        <w:t>&lt;4&gt;实用性，部署一套合理的网络。实现网络拓扑管理、配置管理、性能管理、安全管理，提升网络运行效率，减少后期网络维护成本。</w:t>
+      </w:r>
+    </w:p>
+    <w:p>
+      <w:pPr>
+        <w:jc w:val="both"/>
+        <w:rPr>
+          <w:rFonts w:hint="eastAsia" w:ascii="宋体" w:hAnsi="宋体" w:eastAsia="宋体" w:cs="宋体"/>
+          <w:sz w:val="30"/>
+          <w:szCs w:val="30"/>
+          <w:shd w:val="clear" w:color="FFFFFF" w:fill="D9D9D9"/>
+          <w:lang w:val="en-US" w:eastAsia="zh-CN"/>
+        </w:rPr>
+      </w:pPr>
+      <w:r>
+        <w:rPr>
+          <w:rFonts w:hint="eastAsia" w:ascii="宋体" w:hAnsi="宋体" w:eastAsia="宋体" w:cs="宋体"/>
+          <w:sz w:val="30"/>
+          <w:szCs w:val="30"/>
+          <w:shd w:val="clear" w:color="FFFFFF" w:fill="D9D9D9"/>
+          <w:lang w:val="en-US" w:eastAsia="zh-CN"/>
+        </w:rPr>
+        <w:t>3.1.2网络总体架构</w:t>
+      </w:r>
+    </w:p>
+    <w:p>
+      <w:pPr>
+        <w:jc w:val="both"/>
+      </w:pPr>
+      <w:r>
+        <w:drawing>
+          <wp:inline distT="0" distB="0" distL="114300" distR="114300">
+            <wp:extent cx="5269230" cy="3025140"/>
+            <wp:effectExtent l="0" t="0" r="7620" b="3810"/>
+            <wp:docPr id="1" name="图片 1"/>
+            <wp:cNvGraphicFramePr>
+              <a:graphicFrameLocks xmlns:a="http://schemas.openxmlformats.org/drawingml/2006/main" noChangeAspect="1"/>
+            </wp:cNvGraphicFramePr>
+            <a:graphic xmlns:a="http://schemas.openxmlformats.org/drawingml/2006/main">
+              <a:graphicData uri="http://schemas.openxmlformats.org/drawingml/2006/picture">
+                <pic:pic xmlns:pic="http://schemas.openxmlformats.org/drawingml/2006/picture">
+                  <pic:nvPicPr>
+                    <pic:cNvPr id="1" name="图片 1"/>
+                    <pic:cNvPicPr>
+                      <a:picLocks noChangeAspect="1"/>
+                    </pic:cNvPicPr>
+                  </pic:nvPicPr>
+                  <pic:blipFill>
+                    <a:blip r:embed="rId7"/>
+                    <a:stretch>
+                      <a:fillRect/>
+                    </a:stretch>
+                  </pic:blipFill>
+                  <pic:spPr>
+                    <a:xfrm>
+                      <a:off x="0" y="0"/>
+                      <a:ext cx="5269230" cy="3025140"/>
+                    </a:xfrm>
+                    <a:prstGeom prst="rect">
+                      <a:avLst/>
+                    </a:prstGeom>
+                    <a:noFill/>
+                    <a:ln w="9525">
+                      <a:noFill/>
+                    </a:ln>
+                  </pic:spPr>
+                </pic:pic>
+              </a:graphicData>
+            </a:graphic>
+          </wp:inline>
+        </w:drawing>
+      </w:r>
+    </w:p>
+    <w:p>
+      <w:pPr>
+        <w:jc w:val="both"/>
+        <w:rPr>
+          <w:rFonts w:hint="eastAsia" w:ascii="宋体" w:hAnsi="宋体" w:eastAsia="宋体" w:cs="宋体"/>
+          <w:b/>
+          <w:bCs/>
+          <w:sz w:val="36"/>
+          <w:szCs w:val="36"/>
+          <w:shd w:val="clear" w:color="FFFFFF" w:fill="D9D9D9"/>
+          <w:lang w:val="en-US" w:eastAsia="zh-CN"/>
+        </w:rPr>
+      </w:pPr>
+      <w:r>
+        <w:rPr>
+          <w:rFonts w:hint="eastAsia" w:ascii="宋体" w:hAnsi="宋体" w:eastAsia="宋体" w:cs="宋体"/>
+          <w:b/>
+          <w:bCs/>
+          <w:sz w:val="36"/>
+          <w:szCs w:val="36"/>
+          <w:shd w:val="clear" w:color="FFFFFF" w:fill="D9D9D9"/>
+          <w:lang w:val="en-US" w:eastAsia="zh-CN"/>
+        </w:rPr>
+        <w:t>4.推进实施</w:t>
+      </w:r>
+    </w:p>
+    <w:p>
+      <w:pPr>
+        <w:jc w:val="both"/>
+        <w:rPr>
+          <w:rFonts w:hint="eastAsia" w:ascii="宋体" w:hAnsi="宋体" w:eastAsia="宋体" w:cs="宋体"/>
+          <w:b w:val="0"/>
+          <w:bCs w:val="0"/>
+          <w:sz w:val="32"/>
+          <w:szCs w:val="32"/>
+          <w:shd w:val="clear" w:color="FFFFFF" w:fill="D9D9D9"/>
+          <w:lang w:val="en-US" w:eastAsia="zh-CN"/>
+        </w:rPr>
+      </w:pPr>
+      <w:r>
+        <w:rPr>
+          <w:rFonts w:hint="eastAsia" w:ascii="宋体" w:hAnsi="宋体" w:eastAsia="宋体" w:cs="宋体"/>
+          <w:b w:val="0"/>
+          <w:bCs w:val="0"/>
+          <w:sz w:val="32"/>
+          <w:szCs w:val="32"/>
+          <w:shd w:val="clear" w:color="FFFFFF" w:fill="D9D9D9"/>
+          <w:lang w:val="en-US" w:eastAsia="zh-CN"/>
+        </w:rPr>
+        <w:t>4.1需求调研</w:t>
+      </w:r>
+    </w:p>
+    <w:p>
+      <w:pPr>
+        <w:ind w:firstLine="420" w:firstLineChars="0"/>
+        <w:jc w:val="both"/>
+        <w:rPr>
+          <w:rFonts w:hint="eastAsia" w:ascii="宋体" w:hAnsi="宋体" w:eastAsia="宋体" w:cs="宋体"/>
+          <w:b w:val="0"/>
+          <w:bCs w:val="0"/>
+          <w:sz w:val="28"/>
+          <w:szCs w:val="28"/>
+          <w:shd w:val="clear" w:color="auto" w:fill="auto"/>
+          <w:lang w:val="en-US" w:eastAsia="zh-CN"/>
+        </w:rPr>
+      </w:pPr>
+      <w:r>
+        <w:rPr>
+          <w:rFonts w:hint="eastAsia" w:ascii="宋体" w:hAnsi="宋体" w:eastAsia="宋体" w:cs="宋体"/>
+          <w:b w:val="0"/>
+          <w:bCs w:val="0"/>
+          <w:sz w:val="28"/>
+          <w:szCs w:val="28"/>
+          <w:shd w:val="clear" w:color="auto" w:fill="auto"/>
+          <w:lang w:val="en-US" w:eastAsia="zh-CN"/>
+        </w:rPr>
+        <w:t>为了保证项目进程的顺利进行，前期准备工作要做牢，需求调研必不可少。对于系统功能细节和业务细节，将对用户的口述信息和文档信息进行整理分析并汇总。每个模块功能和业务流程的定义要能和用户进行最终的协商沟通确定下来。</w:t>
+      </w:r>
+    </w:p>
+    <w:p>
+      <w:pPr>
+        <w:jc w:val="both"/>
+        <w:rPr>
+          <w:rFonts w:hint="eastAsia" w:ascii="宋体" w:hAnsi="宋体" w:eastAsia="宋体" w:cs="宋体"/>
+          <w:b w:val="0"/>
+          <w:bCs w:val="0"/>
+          <w:sz w:val="32"/>
+          <w:szCs w:val="32"/>
+          <w:shd w:val="clear" w:color="FFFFFF" w:fill="D9D9D9"/>
+          <w:lang w:val="en-US" w:eastAsia="zh-CN"/>
+        </w:rPr>
+      </w:pPr>
+      <w:r>
+        <w:rPr>
+          <w:rFonts w:hint="eastAsia" w:ascii="宋体" w:hAnsi="宋体" w:eastAsia="宋体" w:cs="宋体"/>
+          <w:b w:val="0"/>
+          <w:bCs w:val="0"/>
+          <w:sz w:val="32"/>
+          <w:szCs w:val="32"/>
+          <w:shd w:val="clear" w:color="FFFFFF" w:fill="D9D9D9"/>
+          <w:lang w:val="en-US" w:eastAsia="zh-CN"/>
+        </w:rPr>
+        <w:t>4.2需求设计</w:t>
+      </w:r>
+    </w:p>
+    <w:p>
+      <w:pPr>
+        <w:ind w:firstLine="420" w:firstLineChars="0"/>
+        <w:jc w:val="both"/>
+        <w:rPr>
+          <w:rFonts w:hint="eastAsia" w:ascii="宋体" w:hAnsi="宋体" w:eastAsia="宋体" w:cs="宋体"/>
+          <w:b w:val="0"/>
+          <w:bCs w:val="0"/>
+          <w:sz w:val="28"/>
+          <w:szCs w:val="28"/>
+          <w:shd w:val="clear" w:color="auto" w:fill="auto"/>
+          <w:lang w:val="en-US" w:eastAsia="zh-CN"/>
+        </w:rPr>
+      </w:pPr>
+      <w:r>
+        <w:rPr>
+          <w:rFonts w:hint="eastAsia" w:ascii="宋体" w:hAnsi="宋体" w:eastAsia="宋体" w:cs="宋体"/>
+          <w:b w:val="0"/>
+          <w:bCs w:val="0"/>
+          <w:sz w:val="28"/>
+          <w:szCs w:val="28"/>
+          <w:shd w:val="clear" w:color="auto" w:fill="auto"/>
+          <w:lang w:val="en-US" w:eastAsia="zh-CN"/>
+        </w:rPr>
+        <w:t>将已经整理完整的需求进行实质性设计，并转化成模型及SDS文档，数据结构和建表和字段属性定义等。</w:t>
+      </w:r>
+    </w:p>
+    <w:p>
+      <w:pPr>
+        <w:jc w:val="both"/>
+        <w:rPr>
+          <w:rFonts w:hint="eastAsia" w:ascii="宋体" w:hAnsi="宋体" w:eastAsia="宋体" w:cs="宋体"/>
+          <w:b w:val="0"/>
+          <w:bCs w:val="0"/>
+          <w:sz w:val="32"/>
+          <w:szCs w:val="32"/>
+          <w:shd w:val="clear" w:color="FFFFFF" w:fill="D9D9D9"/>
+          <w:lang w:val="en-US" w:eastAsia="zh-CN"/>
+        </w:rPr>
+      </w:pPr>
+      <w:r>
+        <w:rPr>
+          <w:rFonts w:hint="eastAsia" w:ascii="宋体" w:hAnsi="宋体" w:eastAsia="宋体" w:cs="宋体"/>
+          <w:b w:val="0"/>
+          <w:bCs w:val="0"/>
+          <w:sz w:val="32"/>
+          <w:szCs w:val="32"/>
+          <w:shd w:val="clear" w:color="FFFFFF" w:fill="D9D9D9"/>
+          <w:lang w:val="en-US" w:eastAsia="zh-CN"/>
+        </w:rPr>
+        <w:t>4.3开发测试</w:t>
+      </w:r>
+    </w:p>
+    <w:p>
+      <w:pPr>
+        <w:ind w:firstLine="420" w:firstLineChars="0"/>
+        <w:jc w:val="both"/>
+        <w:rPr>
+          <w:rFonts w:hint="eastAsia" w:ascii="宋体" w:hAnsi="宋体" w:eastAsia="宋体" w:cs="宋体"/>
+          <w:b w:val="0"/>
+          <w:bCs w:val="0"/>
+          <w:sz w:val="28"/>
+          <w:szCs w:val="28"/>
+          <w:shd w:val="clear" w:color="auto" w:fill="auto"/>
+          <w:lang w:val="en-US" w:eastAsia="zh-CN"/>
+        </w:rPr>
+      </w:pPr>
+      <w:r>
+        <w:rPr>
+          <w:rFonts w:hint="eastAsia" w:ascii="宋体" w:hAnsi="宋体" w:eastAsia="宋体" w:cs="宋体"/>
+          <w:b w:val="0"/>
+          <w:bCs w:val="0"/>
+          <w:sz w:val="28"/>
+          <w:szCs w:val="28"/>
+          <w:shd w:val="clear" w:color="auto" w:fill="auto"/>
+          <w:lang w:val="en-US" w:eastAsia="zh-CN"/>
+        </w:rPr>
+        <w:t>按照系统开发工作计划和开发文档进行功能的编码工作并测试，</w:t>
+      </w:r>
       <w:bookmarkStart w:id="0" w:name="_GoBack"/>
       <w:bookmarkEnd w:id="0"/>
     </w:p>
@@ -2357,119 +3073,20 @@
         <w:jc w:val="both"/>
         <w:rPr>
           <w:rFonts w:hint="eastAsia" w:ascii="宋体" w:hAnsi="宋体" w:eastAsia="宋体" w:cs="宋体"/>
-          <w:sz w:val="28"/>
-          <w:szCs w:val="28"/>
-          <w:lang w:val="en-US" w:eastAsia="zh-CN"/>
-        </w:rPr>
-      </w:pPr>
-      <w:r>
-        <w:rPr>
-          <w:rFonts w:hint="eastAsia" w:ascii="宋体" w:hAnsi="宋体" w:eastAsia="宋体" w:cs="宋体"/>
-          <w:sz w:val="28"/>
-          <w:szCs w:val="28"/>
-          <w:lang w:val="en-US" w:eastAsia="zh-CN"/>
-        </w:rPr>
-        <w:t>流程的管理以状态为标识，每一次状态的变更即表示流程的进行，例如：初始、已下达、已完成。</w:t>
-      </w:r>
-    </w:p>
-    <w:p>
-      <w:pPr>
-        <w:jc w:val="both"/>
-        <w:rPr>
-          <w:rFonts w:hint="eastAsia" w:ascii="宋体" w:hAnsi="宋体" w:eastAsia="宋体" w:cs="宋体"/>
-          <w:sz w:val="32"/>
-          <w:szCs w:val="32"/>
-          <w:shd w:val="clear" w:color="FFFFFF" w:fill="D9D9D9"/>
-          <w:lang w:val="en-US" w:eastAsia="zh-CN"/>
-        </w:rPr>
-      </w:pPr>
-      <w:r>
-        <w:rPr>
-          <w:rFonts w:hint="eastAsia" w:ascii="宋体" w:hAnsi="宋体" w:eastAsia="宋体" w:cs="宋体"/>
-          <w:sz w:val="32"/>
-          <w:szCs w:val="32"/>
-          <w:shd w:val="clear" w:color="FFFFFF" w:fill="D9D9D9"/>
-          <w:lang w:val="en-US" w:eastAsia="zh-CN"/>
-        </w:rPr>
-        <w:t>2.10权限配置管理</w:t>
-      </w:r>
-    </w:p>
-    <w:p>
-      <w:pPr>
-        <w:jc w:val="both"/>
-        <w:rPr>
-          <w:rFonts w:hint="eastAsia" w:ascii="宋体" w:hAnsi="宋体" w:eastAsia="宋体" w:cs="宋体"/>
-          <w:sz w:val="30"/>
-          <w:szCs w:val="30"/>
-          <w:shd w:val="clear" w:color="FFFFFF" w:fill="D9D9D9"/>
-          <w:lang w:val="en-US" w:eastAsia="zh-CN"/>
-        </w:rPr>
-      </w:pPr>
-      <w:r>
-        <w:rPr>
-          <w:rFonts w:hint="eastAsia" w:ascii="宋体" w:hAnsi="宋体" w:eastAsia="宋体" w:cs="宋体"/>
-          <w:sz w:val="30"/>
-          <w:szCs w:val="30"/>
-          <w:shd w:val="clear" w:color="FFFFFF" w:fill="D9D9D9"/>
-          <w:lang w:val="en-US" w:eastAsia="zh-CN"/>
-        </w:rPr>
-        <w:t>2.10.1用户分组管理</w:t>
-      </w:r>
-    </w:p>
-    <w:p>
-      <w:pPr>
-        <w:ind w:firstLine="420" w:firstLineChars="0"/>
-        <w:jc w:val="both"/>
-        <w:rPr>
-          <w:rFonts w:hint="eastAsia" w:ascii="宋体" w:hAnsi="宋体" w:eastAsia="宋体" w:cs="宋体"/>
-          <w:sz w:val="28"/>
-          <w:szCs w:val="28"/>
-          <w:shd w:val="clear" w:color="auto" w:fill="auto"/>
-          <w:lang w:val="en-US" w:eastAsia="zh-CN"/>
-        </w:rPr>
-      </w:pPr>
-      <w:r>
-        <w:rPr>
-          <w:rFonts w:hint="eastAsia" w:ascii="宋体" w:hAnsi="宋体" w:eastAsia="宋体" w:cs="宋体"/>
-          <w:sz w:val="28"/>
-          <w:szCs w:val="28"/>
-          <w:shd w:val="clear" w:color="auto" w:fill="auto"/>
-          <w:lang w:val="en-US" w:eastAsia="zh-CN"/>
-        </w:rPr>
-        <w:t>系统由管理员进行授权，不用的用户组拥有的权限不同，合理的分配用户权限对系统使用者各司其职，各行其事具有引导作用。</w:t>
-      </w:r>
-    </w:p>
-    <w:p>
-      <w:pPr>
-        <w:jc w:val="both"/>
-        <w:rPr>
-          <w:rFonts w:hint="eastAsia" w:ascii="宋体" w:hAnsi="宋体" w:eastAsia="宋体" w:cs="宋体"/>
-          <w:sz w:val="30"/>
-          <w:szCs w:val="30"/>
-          <w:shd w:val="clear" w:color="FFFFFF" w:fill="D9D9D9"/>
-          <w:lang w:val="en-US" w:eastAsia="zh-CN"/>
-        </w:rPr>
-      </w:pPr>
-      <w:r>
-        <w:rPr>
-          <w:rFonts w:hint="eastAsia" w:ascii="宋体" w:hAnsi="宋体" w:eastAsia="宋体" w:cs="宋体"/>
-          <w:sz w:val="30"/>
-          <w:szCs w:val="30"/>
-          <w:shd w:val="clear" w:color="FFFFFF" w:fill="D9D9D9"/>
-          <w:lang w:val="en-US" w:eastAsia="zh-CN"/>
-        </w:rPr>
-        <w:t>2.10.2用户权限管理</w:t>
-      </w:r>
-    </w:p>
-    <w:p>
-      <w:pPr>
-        <w:ind w:firstLine="420" w:firstLineChars="0"/>
-        <w:jc w:val="both"/>
-        <w:rPr>
-          <w:rFonts w:hint="eastAsia" w:ascii="宋体" w:hAnsi="宋体" w:eastAsia="宋体" w:cs="宋体"/>
-          <w:sz w:val="28"/>
-          <w:szCs w:val="28"/>
-          <w:shd w:val="clear" w:color="auto" w:fill="auto"/>
+          <w:b w:val="0"/>
+          <w:bCs w:val="0"/>
+          <w:sz w:val="28"/>
+          <w:szCs w:val="28"/>
+          <w:shd w:val="clear" w:color="auto" w:fill="auto"/>
+          <w:lang w:val="en-US" w:eastAsia="zh-CN"/>
+        </w:rPr>
+      </w:pPr>
+    </w:p>
+    <w:p>
+      <w:pPr>
+        <w:jc w:val="both"/>
+        <w:rPr>
+          <w:rFonts w:hint="eastAsia"/>
           <w:lang w:val="en-US" w:eastAsia="zh-CN"/>
         </w:rPr>
       </w:pPr>
@@ -2578,7 +3195,7 @@
     <w:lsdException w:unhideWhenUsed="0" w:uiPriority="0" w:semiHidden="0" w:name="Normal Indent"/>
     <w:lsdException w:unhideWhenUsed="0" w:uiPriority="0" w:semiHidden="0" w:name="footnote text"/>
     <w:lsdException w:unhideWhenUsed="0" w:uiPriority="0" w:semiHidden="0" w:name="annotation text"/>
-    <w:lsdException w:unhideWhenUsed="0" w:uiPriority="0" w:semiHidden="0" w:name="header"/>
+    <w:lsdException w:qFormat="1" w:unhideWhenUsed="0" w:uiPriority="0" w:semiHidden="0" w:name="header"/>
     <w:lsdException w:qFormat="1" w:unhideWhenUsed="0" w:uiPriority="0" w:semiHidden="0" w:name="footer"/>
     <w:lsdException w:unhideWhenUsed="0" w:uiPriority="0" w:semiHidden="0" w:name="index heading"/>
     <w:lsdException w:qFormat="1" w:uiPriority="0" w:name="caption"/>
@@ -2650,7 +3267,7 @@
     <w:lsdException w:unhideWhenUsed="0" w:uiPriority="0" w:semiHidden="0" w:name="HTML Sample"/>
     <w:lsdException w:unhideWhenUsed="0" w:uiPriority="0" w:semiHidden="0" w:name="HTML Typewriter"/>
     <w:lsdException w:unhideWhenUsed="0" w:uiPriority="0" w:semiHidden="0" w:name="HTML Variable"/>
-    <w:lsdException w:unhideWhenUsed="0" w:uiPriority="0" w:name="Normal Table"/>
+    <w:lsdException w:qFormat="1" w:unhideWhenUsed="0" w:uiPriority="0" w:name="Normal Table"/>
     <w:lsdException w:unhideWhenUsed="0" w:uiPriority="0" w:semiHidden="0" w:name="annotation subject"/>
     <w:lsdException w:unhideWhenUsed="0" w:uiPriority="0" w:semiHidden="0" w:name="Table Simple 1"/>
     <w:lsdException w:unhideWhenUsed="0" w:uiPriority="0" w:semiHidden="0" w:name="Table Simple 2"/>
@@ -2821,6 +3438,7 @@
   <w:style w:type="table" w:default="1" w:styleId="5">
     <w:name w:val="Normal Table"/>
     <w:semiHidden/>
+    <w:qFormat/>
     <w:uiPriority w:val="0"/>
     <w:tblPr>
       <w:tblLayout w:type="fixed"/>
@@ -2852,6 +3470,7 @@
   <w:style w:type="paragraph" w:styleId="3">
     <w:name w:val="header"/>
     <w:basedOn w:val="1"/>
+    <w:qFormat/>
     <w:uiPriority w:val="0"/>
     <w:pPr>
       <w:pBdr>

</xml_diff>

<commit_message>
最终修订1 Signed-off-by: daisyrae <583351249@qq.com>
</commit_message>
<xml_diff>
--- a/项目核心文档/格林凯尔数据检测管理系统总体方案.docx
+++ b/项目核心文档/格林凯尔数据检测管理系统总体方案.docx
@@ -301,8 +301,8 @@
         </w:tabs>
         <w:rPr>
           <w:rFonts w:hint="eastAsia" w:ascii="宋体" w:hAnsi="宋体" w:eastAsia="宋体" w:cs="宋体"/>
-          <w:b w:val="0"/>
-          <w:bCs w:val="0"/>
+          <w:b/>
+          <w:bCs/>
           <w:sz w:val="32"/>
           <w:szCs w:val="32"/>
         </w:rPr>
@@ -343,8 +343,8 @@
       <w:r>
         <w:rPr>
           <w:rFonts w:hint="eastAsia" w:ascii="宋体" w:hAnsi="宋体" w:eastAsia="宋体" w:cs="宋体"/>
-          <w:b w:val="0"/>
-          <w:bCs w:val="0"/>
+          <w:b/>
+          <w:bCs/>
           <w:sz w:val="32"/>
           <w:szCs w:val="32"/>
           <w:lang w:val="en-US" w:eastAsia="zh-CN"/>
@@ -354,8 +354,8 @@
       <w:r>
         <w:rPr>
           <w:rFonts w:hint="eastAsia" w:ascii="宋体" w:hAnsi="宋体" w:eastAsia="宋体" w:cs="宋体"/>
-          <w:b w:val="0"/>
-          <w:bCs w:val="0"/>
+          <w:b/>
+          <w:bCs/>
           <w:sz w:val="32"/>
           <w:szCs w:val="32"/>
           <w:lang w:val="en-US" w:eastAsia="zh-CN"/>
@@ -365,8 +365,8 @@
       <w:r>
         <w:rPr>
           <w:rFonts w:hint="eastAsia" w:ascii="宋体" w:hAnsi="宋体" w:eastAsia="宋体" w:cs="宋体"/>
-          <w:b w:val="0"/>
-          <w:bCs w:val="0"/>
+          <w:b/>
+          <w:bCs/>
           <w:sz w:val="32"/>
           <w:szCs w:val="32"/>
           <w:lang w:val="en-US" w:eastAsia="zh-CN"/>
@@ -376,8 +376,8 @@
       <w:r>
         <w:rPr>
           <w:rFonts w:hint="eastAsia" w:ascii="宋体" w:hAnsi="宋体" w:eastAsia="宋体" w:cs="宋体"/>
-          <w:b w:val="0"/>
-          <w:bCs w:val="0"/>
+          <w:b/>
+          <w:bCs/>
           <w:sz w:val="32"/>
           <w:szCs w:val="32"/>
           <w:lang w:val="en-US" w:eastAsia="zh-CN"/>
@@ -387,8 +387,8 @@
       <w:r>
         <w:rPr>
           <w:rFonts w:hint="eastAsia" w:ascii="宋体" w:hAnsi="宋体" w:eastAsia="宋体" w:cs="宋体"/>
-          <w:b w:val="0"/>
-          <w:bCs w:val="0"/>
+          <w:b/>
+          <w:bCs/>
           <w:sz w:val="32"/>
           <w:szCs w:val="32"/>
         </w:rPr>
@@ -397,8 +397,8 @@
       <w:r>
         <w:rPr>
           <w:rFonts w:hint="eastAsia" w:ascii="宋体" w:hAnsi="宋体" w:eastAsia="宋体" w:cs="宋体"/>
-          <w:b w:val="0"/>
-          <w:bCs w:val="0"/>
+          <w:b/>
+          <w:bCs/>
           <w:sz w:val="32"/>
           <w:szCs w:val="32"/>
         </w:rPr>
@@ -407,8 +407,8 @@
       <w:r>
         <w:rPr>
           <w:rFonts w:hint="eastAsia" w:ascii="宋体" w:hAnsi="宋体" w:eastAsia="宋体" w:cs="宋体"/>
-          <w:b w:val="0"/>
-          <w:bCs w:val="0"/>
+          <w:b/>
+          <w:bCs/>
           <w:sz w:val="32"/>
           <w:szCs w:val="32"/>
         </w:rPr>
@@ -417,8 +417,8 @@
       <w:r>
         <w:rPr>
           <w:rFonts w:hint="eastAsia" w:ascii="宋体" w:hAnsi="宋体" w:eastAsia="宋体" w:cs="宋体"/>
-          <w:b w:val="0"/>
-          <w:bCs w:val="0"/>
+          <w:b/>
+          <w:bCs/>
           <w:sz w:val="32"/>
           <w:szCs w:val="32"/>
         </w:rPr>
@@ -427,8 +427,8 @@
       <w:r>
         <w:rPr>
           <w:rFonts w:hint="eastAsia" w:ascii="宋体" w:hAnsi="宋体" w:eastAsia="宋体" w:cs="宋体"/>
-          <w:b w:val="0"/>
-          <w:bCs w:val="0"/>
+          <w:b/>
+          <w:bCs/>
           <w:sz w:val="32"/>
           <w:szCs w:val="32"/>
         </w:rPr>
@@ -437,8 +437,8 @@
       <w:r>
         <w:rPr>
           <w:rFonts w:hint="eastAsia" w:ascii="宋体" w:hAnsi="宋体" w:eastAsia="宋体" w:cs="宋体"/>
-          <w:b w:val="0"/>
-          <w:bCs w:val="0"/>
+          <w:b/>
+          <w:bCs/>
           <w:sz w:val="32"/>
           <w:szCs w:val="32"/>
         </w:rPr>
@@ -447,8 +447,8 @@
       <w:r>
         <w:rPr>
           <w:rFonts w:hint="eastAsia" w:ascii="宋体" w:hAnsi="宋体" w:eastAsia="宋体" w:cs="宋体"/>
-          <w:b w:val="0"/>
-          <w:bCs w:val="0"/>
+          <w:b/>
+          <w:bCs/>
           <w:sz w:val="32"/>
           <w:szCs w:val="32"/>
           <w:lang w:val="en-US" w:eastAsia="zh-CN"/>
@@ -984,17 +984,17 @@
         </w:tabs>
         <w:rPr>
           <w:rFonts w:hint="eastAsia" w:ascii="宋体" w:hAnsi="宋体" w:eastAsia="宋体" w:cs="宋体"/>
-          <w:b w:val="0"/>
-          <w:bCs w:val="0"/>
-          <w:sz w:val="32"/>
-          <w:szCs w:val="32"/>
-        </w:rPr>
-      </w:pPr>
-      <w:r>
-        <w:rPr>
-          <w:rFonts w:hint="eastAsia" w:ascii="宋体" w:hAnsi="宋体" w:eastAsia="宋体" w:cs="宋体"/>
-          <w:b w:val="0"/>
-          <w:bCs w:val="0"/>
+          <w:b/>
+          <w:bCs/>
+          <w:sz w:val="32"/>
+          <w:szCs w:val="32"/>
+        </w:rPr>
+      </w:pPr>
+      <w:r>
+        <w:rPr>
+          <w:rFonts w:hint="eastAsia" w:ascii="宋体" w:hAnsi="宋体" w:eastAsia="宋体" w:cs="宋体"/>
+          <w:b/>
+          <w:bCs/>
           <w:sz w:val="32"/>
           <w:szCs w:val="32"/>
           <w:lang w:val="en-US" w:eastAsia="zh-CN"/>
@@ -1004,8 +1004,8 @@
       <w:r>
         <w:rPr>
           <w:rFonts w:hint="eastAsia" w:ascii="宋体" w:hAnsi="宋体" w:eastAsia="宋体" w:cs="宋体"/>
-          <w:b w:val="0"/>
-          <w:bCs w:val="0"/>
+          <w:b/>
+          <w:bCs/>
           <w:sz w:val="32"/>
           <w:szCs w:val="32"/>
           <w:lang w:val="en-US" w:eastAsia="zh-CN"/>
@@ -1015,8 +1015,8 @@
       <w:r>
         <w:rPr>
           <w:rFonts w:hint="eastAsia" w:ascii="宋体" w:hAnsi="宋体" w:eastAsia="宋体" w:cs="宋体"/>
-          <w:b w:val="0"/>
-          <w:bCs w:val="0"/>
+          <w:b/>
+          <w:bCs/>
           <w:sz w:val="32"/>
           <w:szCs w:val="32"/>
           <w:lang w:val="en-US" w:eastAsia="zh-CN"/>
@@ -1026,8 +1026,8 @@
       <w:r>
         <w:rPr>
           <w:rFonts w:hint="eastAsia" w:ascii="宋体" w:hAnsi="宋体" w:eastAsia="宋体" w:cs="宋体"/>
-          <w:b w:val="0"/>
-          <w:bCs w:val="0"/>
+          <w:b/>
+          <w:bCs/>
           <w:sz w:val="32"/>
           <w:szCs w:val="32"/>
           <w:lang w:val="en-US" w:eastAsia="zh-CN"/>
@@ -1037,8 +1037,8 @@
       <w:r>
         <w:rPr>
           <w:rFonts w:hint="eastAsia" w:ascii="宋体" w:hAnsi="宋体" w:eastAsia="宋体" w:cs="宋体"/>
-          <w:b w:val="0"/>
-          <w:bCs w:val="0"/>
+          <w:b/>
+          <w:bCs/>
           <w:sz w:val="32"/>
           <w:szCs w:val="32"/>
         </w:rPr>
@@ -1047,8 +1047,8 @@
       <w:r>
         <w:rPr>
           <w:rFonts w:hint="eastAsia" w:ascii="宋体" w:hAnsi="宋体" w:eastAsia="宋体" w:cs="宋体"/>
-          <w:b w:val="0"/>
-          <w:bCs w:val="0"/>
+          <w:b/>
+          <w:bCs/>
           <w:sz w:val="32"/>
           <w:szCs w:val="32"/>
         </w:rPr>
@@ -1057,8 +1057,8 @@
       <w:r>
         <w:rPr>
           <w:rFonts w:hint="eastAsia" w:ascii="宋体" w:hAnsi="宋体" w:eastAsia="宋体" w:cs="宋体"/>
-          <w:b w:val="0"/>
-          <w:bCs w:val="0"/>
+          <w:b/>
+          <w:bCs/>
           <w:sz w:val="32"/>
           <w:szCs w:val="32"/>
         </w:rPr>
@@ -1067,8 +1067,8 @@
       <w:r>
         <w:rPr>
           <w:rFonts w:hint="eastAsia" w:ascii="宋体" w:hAnsi="宋体" w:eastAsia="宋体" w:cs="宋体"/>
-          <w:b w:val="0"/>
-          <w:bCs w:val="0"/>
+          <w:b/>
+          <w:bCs/>
           <w:sz w:val="32"/>
           <w:szCs w:val="32"/>
         </w:rPr>
@@ -1077,8 +1077,8 @@
       <w:r>
         <w:rPr>
           <w:rFonts w:hint="eastAsia" w:ascii="宋体" w:hAnsi="宋体" w:eastAsia="宋体" w:cs="宋体"/>
-          <w:b w:val="0"/>
-          <w:bCs w:val="0"/>
+          <w:b/>
+          <w:bCs/>
           <w:sz w:val="32"/>
           <w:szCs w:val="32"/>
         </w:rPr>
@@ -1087,8 +1087,8 @@
       <w:r>
         <w:rPr>
           <w:rFonts w:hint="eastAsia" w:ascii="宋体" w:hAnsi="宋体" w:eastAsia="宋体" w:cs="宋体"/>
-          <w:b w:val="0"/>
-          <w:bCs w:val="0"/>
+          <w:b/>
+          <w:bCs/>
           <w:sz w:val="32"/>
           <w:szCs w:val="32"/>
         </w:rPr>
@@ -1097,8 +1097,8 @@
       <w:r>
         <w:rPr>
           <w:rFonts w:hint="eastAsia" w:ascii="宋体" w:hAnsi="宋体" w:eastAsia="宋体" w:cs="宋体"/>
-          <w:b w:val="0"/>
-          <w:bCs w:val="0"/>
+          <w:b/>
+          <w:bCs/>
           <w:sz w:val="32"/>
           <w:szCs w:val="32"/>
           <w:lang w:val="en-US" w:eastAsia="zh-CN"/>
@@ -5274,17 +5274,17 @@
         </w:tabs>
         <w:rPr>
           <w:rFonts w:hint="eastAsia" w:ascii="宋体" w:hAnsi="宋体" w:eastAsia="宋体" w:cs="宋体"/>
-          <w:b w:val="0"/>
-          <w:bCs w:val="0"/>
-          <w:sz w:val="32"/>
-          <w:szCs w:val="32"/>
-        </w:rPr>
-      </w:pPr>
-      <w:r>
-        <w:rPr>
-          <w:rFonts w:hint="eastAsia" w:ascii="宋体" w:hAnsi="宋体" w:eastAsia="宋体" w:cs="宋体"/>
-          <w:b w:val="0"/>
-          <w:bCs w:val="0"/>
+          <w:b/>
+          <w:bCs/>
+          <w:sz w:val="32"/>
+          <w:szCs w:val="32"/>
+        </w:rPr>
+      </w:pPr>
+      <w:r>
+        <w:rPr>
+          <w:rFonts w:hint="eastAsia" w:ascii="宋体" w:hAnsi="宋体" w:eastAsia="宋体" w:cs="宋体"/>
+          <w:b/>
+          <w:bCs/>
           <w:sz w:val="32"/>
           <w:szCs w:val="32"/>
           <w:lang w:val="en-US" w:eastAsia="zh-CN"/>
@@ -5294,8 +5294,8 @@
       <w:r>
         <w:rPr>
           <w:rFonts w:hint="eastAsia" w:ascii="宋体" w:hAnsi="宋体" w:eastAsia="宋体" w:cs="宋体"/>
-          <w:b w:val="0"/>
-          <w:bCs w:val="0"/>
+          <w:b/>
+          <w:bCs/>
           <w:sz w:val="32"/>
           <w:szCs w:val="32"/>
           <w:lang w:val="en-US" w:eastAsia="zh-CN"/>
@@ -5305,8 +5305,8 @@
       <w:r>
         <w:rPr>
           <w:rFonts w:hint="eastAsia" w:ascii="宋体" w:hAnsi="宋体" w:eastAsia="宋体" w:cs="宋体"/>
-          <w:b w:val="0"/>
-          <w:bCs w:val="0"/>
+          <w:b/>
+          <w:bCs/>
           <w:sz w:val="32"/>
           <w:szCs w:val="32"/>
           <w:lang w:val="en-US" w:eastAsia="zh-CN"/>
@@ -5316,8 +5316,8 @@
       <w:r>
         <w:rPr>
           <w:rFonts w:hint="eastAsia" w:ascii="宋体" w:hAnsi="宋体" w:eastAsia="宋体" w:cs="宋体"/>
-          <w:b w:val="0"/>
-          <w:bCs w:val="0"/>
+          <w:b/>
+          <w:bCs/>
           <w:sz w:val="32"/>
           <w:szCs w:val="32"/>
           <w:lang w:val="en-US" w:eastAsia="zh-CN"/>
@@ -5327,8 +5327,8 @@
       <w:r>
         <w:rPr>
           <w:rFonts w:hint="eastAsia" w:ascii="宋体" w:hAnsi="宋体" w:eastAsia="宋体" w:cs="宋体"/>
-          <w:b w:val="0"/>
-          <w:bCs w:val="0"/>
+          <w:b/>
+          <w:bCs/>
           <w:sz w:val="32"/>
           <w:szCs w:val="32"/>
         </w:rPr>
@@ -5337,8 +5337,8 @@
       <w:r>
         <w:rPr>
           <w:rFonts w:hint="eastAsia" w:ascii="宋体" w:hAnsi="宋体" w:eastAsia="宋体" w:cs="宋体"/>
-          <w:b w:val="0"/>
-          <w:bCs w:val="0"/>
+          <w:b/>
+          <w:bCs/>
           <w:sz w:val="32"/>
           <w:szCs w:val="32"/>
         </w:rPr>
@@ -5347,8 +5347,8 @@
       <w:r>
         <w:rPr>
           <w:rFonts w:hint="eastAsia" w:ascii="宋体" w:hAnsi="宋体" w:eastAsia="宋体" w:cs="宋体"/>
-          <w:b w:val="0"/>
-          <w:bCs w:val="0"/>
+          <w:b/>
+          <w:bCs/>
           <w:sz w:val="32"/>
           <w:szCs w:val="32"/>
         </w:rPr>
@@ -5357,8 +5357,8 @@
       <w:r>
         <w:rPr>
           <w:rFonts w:hint="eastAsia" w:ascii="宋体" w:hAnsi="宋体" w:eastAsia="宋体" w:cs="宋体"/>
-          <w:b w:val="0"/>
-          <w:bCs w:val="0"/>
+          <w:b/>
+          <w:bCs/>
           <w:sz w:val="32"/>
           <w:szCs w:val="32"/>
         </w:rPr>
@@ -5367,8 +5367,8 @@
       <w:r>
         <w:rPr>
           <w:rFonts w:hint="eastAsia" w:ascii="宋体" w:hAnsi="宋体" w:eastAsia="宋体" w:cs="宋体"/>
-          <w:b w:val="0"/>
-          <w:bCs w:val="0"/>
+          <w:b/>
+          <w:bCs/>
           <w:sz w:val="32"/>
           <w:szCs w:val="32"/>
         </w:rPr>
@@ -5377,8 +5377,8 @@
       <w:r>
         <w:rPr>
           <w:rFonts w:hint="eastAsia" w:ascii="宋体" w:hAnsi="宋体" w:eastAsia="宋体" w:cs="宋体"/>
-          <w:b w:val="0"/>
-          <w:bCs w:val="0"/>
+          <w:b/>
+          <w:bCs/>
           <w:sz w:val="32"/>
           <w:szCs w:val="32"/>
         </w:rPr>
@@ -5387,8 +5387,8 @@
       <w:r>
         <w:rPr>
           <w:rFonts w:hint="eastAsia" w:ascii="宋体" w:hAnsi="宋体" w:eastAsia="宋体" w:cs="宋体"/>
-          <w:b w:val="0"/>
-          <w:bCs w:val="0"/>
+          <w:b/>
+          <w:bCs/>
           <w:sz w:val="32"/>
           <w:szCs w:val="32"/>
           <w:lang w:val="en-US" w:eastAsia="zh-CN"/>
@@ -5712,7 +5712,20 @@
           <w:szCs w:val="32"/>
           <w:lang w:val="en-US" w:eastAsia="zh-CN"/>
         </w:rPr>
-        <w:t>3.1.2网络总体架构</w:t>
+        <w:t>3.1.2网络总体架</w:t>
+      </w:r>
+      <w:bookmarkStart w:id="54" w:name="_GoBack"/>
+      <w:bookmarkEnd w:id="54"/>
+      <w:r>
+        <w:rPr>
+          <w:rFonts w:hint="eastAsia" w:ascii="宋体" w:hAnsi="宋体" w:eastAsia="宋体" w:cs="宋体"/>
+          <w:b w:val="0"/>
+          <w:bCs w:val="0"/>
+          <w:sz w:val="32"/>
+          <w:szCs w:val="32"/>
+          <w:lang w:val="en-US" w:eastAsia="zh-CN"/>
+        </w:rPr>
+        <w:t>构</w:t>
       </w:r>
       <w:r>
         <w:rPr>
@@ -5794,17 +5807,17 @@
         </w:tabs>
         <w:rPr>
           <w:rFonts w:hint="eastAsia" w:ascii="宋体" w:hAnsi="宋体" w:eastAsia="宋体" w:cs="宋体"/>
-          <w:b w:val="0"/>
-          <w:bCs w:val="0"/>
-          <w:sz w:val="32"/>
-          <w:szCs w:val="32"/>
-        </w:rPr>
-      </w:pPr>
-      <w:r>
-        <w:rPr>
-          <w:rFonts w:hint="eastAsia" w:ascii="宋体" w:hAnsi="宋体" w:eastAsia="宋体" w:cs="宋体"/>
-          <w:b w:val="0"/>
-          <w:bCs w:val="0"/>
+          <w:b/>
+          <w:bCs/>
+          <w:sz w:val="32"/>
+          <w:szCs w:val="32"/>
+        </w:rPr>
+      </w:pPr>
+      <w:r>
+        <w:rPr>
+          <w:rFonts w:hint="eastAsia" w:ascii="宋体" w:hAnsi="宋体" w:eastAsia="宋体" w:cs="宋体"/>
+          <w:b/>
+          <w:bCs/>
           <w:sz w:val="32"/>
           <w:szCs w:val="32"/>
           <w:lang w:val="en-US" w:eastAsia="zh-CN"/>
@@ -5814,8 +5827,8 @@
       <w:r>
         <w:rPr>
           <w:rFonts w:hint="eastAsia" w:ascii="宋体" w:hAnsi="宋体" w:eastAsia="宋体" w:cs="宋体"/>
-          <w:b w:val="0"/>
-          <w:bCs w:val="0"/>
+          <w:b/>
+          <w:bCs/>
           <w:sz w:val="32"/>
           <w:szCs w:val="32"/>
           <w:lang w:val="en-US" w:eastAsia="zh-CN"/>
@@ -5825,8 +5838,8 @@
       <w:r>
         <w:rPr>
           <w:rFonts w:hint="eastAsia" w:ascii="宋体" w:hAnsi="宋体" w:eastAsia="宋体" w:cs="宋体"/>
-          <w:b w:val="0"/>
-          <w:bCs w:val="0"/>
+          <w:b/>
+          <w:bCs/>
           <w:sz w:val="32"/>
           <w:szCs w:val="32"/>
           <w:lang w:val="en-US" w:eastAsia="zh-CN"/>
@@ -5836,8 +5849,8 @@
       <w:r>
         <w:rPr>
           <w:rFonts w:hint="eastAsia" w:ascii="宋体" w:hAnsi="宋体" w:eastAsia="宋体" w:cs="宋体"/>
-          <w:b w:val="0"/>
-          <w:bCs w:val="0"/>
+          <w:b/>
+          <w:bCs/>
           <w:sz w:val="32"/>
           <w:szCs w:val="32"/>
           <w:lang w:val="en-US" w:eastAsia="zh-CN"/>
@@ -5847,8 +5860,8 @@
       <w:r>
         <w:rPr>
           <w:rFonts w:hint="eastAsia" w:ascii="宋体" w:hAnsi="宋体" w:eastAsia="宋体" w:cs="宋体"/>
-          <w:b w:val="0"/>
-          <w:bCs w:val="0"/>
+          <w:b/>
+          <w:bCs/>
           <w:sz w:val="32"/>
           <w:szCs w:val="32"/>
         </w:rPr>
@@ -5857,8 +5870,8 @@
       <w:r>
         <w:rPr>
           <w:rFonts w:hint="eastAsia" w:ascii="宋体" w:hAnsi="宋体" w:eastAsia="宋体" w:cs="宋体"/>
-          <w:b w:val="0"/>
-          <w:bCs w:val="0"/>
+          <w:b/>
+          <w:bCs/>
           <w:sz w:val="32"/>
           <w:szCs w:val="32"/>
         </w:rPr>
@@ -5867,8 +5880,8 @@
       <w:r>
         <w:rPr>
           <w:rFonts w:hint="eastAsia" w:ascii="宋体" w:hAnsi="宋体" w:eastAsia="宋体" w:cs="宋体"/>
-          <w:b w:val="0"/>
-          <w:bCs w:val="0"/>
+          <w:b/>
+          <w:bCs/>
           <w:sz w:val="32"/>
           <w:szCs w:val="32"/>
         </w:rPr>
@@ -5877,8 +5890,8 @@
       <w:r>
         <w:rPr>
           <w:rFonts w:hint="eastAsia" w:ascii="宋体" w:hAnsi="宋体" w:eastAsia="宋体" w:cs="宋体"/>
-          <w:b w:val="0"/>
-          <w:bCs w:val="0"/>
+          <w:b/>
+          <w:bCs/>
           <w:sz w:val="32"/>
           <w:szCs w:val="32"/>
         </w:rPr>
@@ -5887,8 +5900,8 @@
       <w:r>
         <w:rPr>
           <w:rFonts w:hint="eastAsia" w:ascii="宋体" w:hAnsi="宋体" w:eastAsia="宋体" w:cs="宋体"/>
-          <w:b w:val="0"/>
-          <w:bCs w:val="0"/>
+          <w:b/>
+          <w:bCs/>
           <w:sz w:val="32"/>
           <w:szCs w:val="32"/>
         </w:rPr>
@@ -5897,8 +5910,8 @@
       <w:r>
         <w:rPr>
           <w:rFonts w:hint="eastAsia" w:ascii="宋体" w:hAnsi="宋体" w:eastAsia="宋体" w:cs="宋体"/>
-          <w:b w:val="0"/>
-          <w:bCs w:val="0"/>
+          <w:b/>
+          <w:bCs/>
           <w:sz w:val="32"/>
           <w:szCs w:val="32"/>
         </w:rPr>
@@ -5907,8 +5920,8 @@
       <w:r>
         <w:rPr>
           <w:rFonts w:hint="eastAsia" w:ascii="宋体" w:hAnsi="宋体" w:eastAsia="宋体" w:cs="宋体"/>
-          <w:b w:val="0"/>
-          <w:bCs w:val="0"/>
+          <w:b/>
+          <w:bCs/>
           <w:sz w:val="32"/>
           <w:szCs w:val="32"/>
           <w:lang w:val="en-US" w:eastAsia="zh-CN"/>
@@ -6314,17 +6327,17 @@
         </w:tabs>
         <w:rPr>
           <w:rFonts w:hint="eastAsia" w:ascii="宋体" w:hAnsi="宋体" w:eastAsia="宋体" w:cs="宋体"/>
-          <w:b w:val="0"/>
-          <w:bCs w:val="0"/>
-          <w:sz w:val="32"/>
-          <w:szCs w:val="32"/>
-        </w:rPr>
-      </w:pPr>
-      <w:r>
-        <w:rPr>
-          <w:rFonts w:hint="eastAsia" w:ascii="宋体" w:hAnsi="宋体" w:eastAsia="宋体" w:cs="宋体"/>
-          <w:b w:val="0"/>
-          <w:bCs w:val="0"/>
+          <w:b/>
+          <w:bCs/>
+          <w:sz w:val="32"/>
+          <w:szCs w:val="32"/>
+        </w:rPr>
+      </w:pPr>
+      <w:r>
+        <w:rPr>
+          <w:rFonts w:hint="eastAsia" w:ascii="宋体" w:hAnsi="宋体" w:eastAsia="宋体" w:cs="宋体"/>
+          <w:b/>
+          <w:bCs/>
           <w:sz w:val="32"/>
           <w:szCs w:val="32"/>
           <w:lang w:val="en-US" w:eastAsia="zh-CN"/>
@@ -6334,8 +6347,8 @@
       <w:r>
         <w:rPr>
           <w:rFonts w:hint="eastAsia" w:ascii="宋体" w:hAnsi="宋体" w:eastAsia="宋体" w:cs="宋体"/>
-          <w:b w:val="0"/>
-          <w:bCs w:val="0"/>
+          <w:b/>
+          <w:bCs/>
           <w:sz w:val="32"/>
           <w:szCs w:val="32"/>
           <w:lang w:val="en-US" w:eastAsia="zh-CN"/>
@@ -6345,8 +6358,8 @@
       <w:r>
         <w:rPr>
           <w:rFonts w:hint="eastAsia" w:ascii="宋体" w:hAnsi="宋体" w:eastAsia="宋体" w:cs="宋体"/>
-          <w:b w:val="0"/>
-          <w:bCs w:val="0"/>
+          <w:b/>
+          <w:bCs/>
           <w:sz w:val="32"/>
           <w:szCs w:val="32"/>
           <w:lang w:val="en-US" w:eastAsia="zh-CN"/>
@@ -6356,8 +6369,8 @@
       <w:r>
         <w:rPr>
           <w:rFonts w:hint="eastAsia" w:ascii="宋体" w:hAnsi="宋体" w:eastAsia="宋体" w:cs="宋体"/>
-          <w:b w:val="0"/>
-          <w:bCs w:val="0"/>
+          <w:b/>
+          <w:bCs/>
           <w:sz w:val="32"/>
           <w:szCs w:val="32"/>
           <w:lang w:val="en-US" w:eastAsia="zh-CN"/>
@@ -6367,8 +6380,8 @@
       <w:r>
         <w:rPr>
           <w:rFonts w:hint="eastAsia" w:ascii="宋体" w:hAnsi="宋体" w:eastAsia="宋体" w:cs="宋体"/>
-          <w:b w:val="0"/>
-          <w:bCs w:val="0"/>
+          <w:b/>
+          <w:bCs/>
           <w:sz w:val="32"/>
           <w:szCs w:val="32"/>
         </w:rPr>
@@ -6377,8 +6390,8 @@
       <w:r>
         <w:rPr>
           <w:rFonts w:hint="eastAsia" w:ascii="宋体" w:hAnsi="宋体" w:eastAsia="宋体" w:cs="宋体"/>
-          <w:b w:val="0"/>
-          <w:bCs w:val="0"/>
+          <w:b/>
+          <w:bCs/>
           <w:sz w:val="32"/>
           <w:szCs w:val="32"/>
         </w:rPr>
@@ -6387,8 +6400,8 @@
       <w:r>
         <w:rPr>
           <w:rFonts w:hint="eastAsia" w:ascii="宋体" w:hAnsi="宋体" w:eastAsia="宋体" w:cs="宋体"/>
-          <w:b w:val="0"/>
-          <w:bCs w:val="0"/>
+          <w:b/>
+          <w:bCs/>
           <w:sz w:val="32"/>
           <w:szCs w:val="32"/>
         </w:rPr>
@@ -6397,8 +6410,8 @@
       <w:r>
         <w:rPr>
           <w:rFonts w:hint="eastAsia" w:ascii="宋体" w:hAnsi="宋体" w:eastAsia="宋体" w:cs="宋体"/>
-          <w:b w:val="0"/>
-          <w:bCs w:val="0"/>
+          <w:b/>
+          <w:bCs/>
           <w:sz w:val="32"/>
           <w:szCs w:val="32"/>
         </w:rPr>
@@ -6407,8 +6420,8 @@
       <w:r>
         <w:rPr>
           <w:rFonts w:hint="eastAsia" w:ascii="宋体" w:hAnsi="宋体" w:eastAsia="宋体" w:cs="宋体"/>
-          <w:b w:val="0"/>
-          <w:bCs w:val="0"/>
+          <w:b/>
+          <w:bCs/>
           <w:sz w:val="32"/>
           <w:szCs w:val="32"/>
         </w:rPr>
@@ -6417,8 +6430,8 @@
       <w:r>
         <w:rPr>
           <w:rFonts w:hint="eastAsia" w:ascii="宋体" w:hAnsi="宋体" w:eastAsia="宋体" w:cs="宋体"/>
-          <w:b w:val="0"/>
-          <w:bCs w:val="0"/>
+          <w:b/>
+          <w:bCs/>
           <w:sz w:val="32"/>
           <w:szCs w:val="32"/>
         </w:rPr>
@@ -6427,8 +6440,8 @@
       <w:r>
         <w:rPr>
           <w:rFonts w:hint="eastAsia" w:ascii="宋体" w:hAnsi="宋体" w:eastAsia="宋体" w:cs="宋体"/>
-          <w:b w:val="0"/>
-          <w:bCs w:val="0"/>
+          <w:b/>
+          <w:bCs/>
           <w:sz w:val="32"/>
           <w:szCs w:val="32"/>
           <w:lang w:val="en-US" w:eastAsia="zh-CN"/>
@@ -10089,8 +10102,6 @@
         </w:rPr>
         <w:t>&lt;6&gt;实施步骤: 为保质按期完成项目，项目建设双方需要各司其职，相互配合共同达成目标。</w:t>
       </w:r>
-      <w:bookmarkStart w:id="54" w:name="_GoBack"/>
-      <w:bookmarkEnd w:id="54"/>
     </w:p>
     <w:p>
       <w:pPr>
@@ -11404,8 +11415,8 @@
   <w:latentStyles w:count="260" w:defQFormat="0" w:defUnhideWhenUsed="1" w:defSemiHidden="1" w:defUIPriority="99" w:defLockedState="0">
     <w:lsdException w:qFormat="1" w:unhideWhenUsed="0" w:uiPriority="0" w:semiHidden="0" w:name="Normal"/>
     <w:lsdException w:qFormat="1" w:unhideWhenUsed="0" w:uiPriority="0" w:semiHidden="0" w:name="heading 1"/>
-    <w:lsdException w:qFormat="1" w:uiPriority="0" w:name="heading 2"/>
-    <w:lsdException w:qFormat="1" w:uiPriority="0" w:name="heading 3"/>
+    <w:lsdException w:qFormat="1" w:uiPriority="0" w:semiHidden="0" w:name="heading 2"/>
+    <w:lsdException w:qFormat="1" w:uiPriority="0" w:semiHidden="0" w:name="heading 3"/>
     <w:lsdException w:qFormat="1" w:uiPriority="0" w:name="heading 4"/>
     <w:lsdException w:qFormat="1" w:uiPriority="0" w:name="heading 5"/>
     <w:lsdException w:qFormat="1" w:uiPriority="0" w:name="heading 6"/>

</xml_diff>

<commit_message>
最终修订2 Signed-off-by: daisyrae <583351249@qq.com>
</commit_message>
<xml_diff>
--- a/项目核心文档/格林凯尔数据检测管理系统总体方案.docx
+++ b/项目核心文档/格林凯尔数据检测管理系统总体方案.docx
@@ -299,6 +299,36 @@
         <w:tabs>
           <w:tab w:val="right" w:leader="hyphen" w:pos="8306"/>
         </w:tabs>
+        <w:jc w:val="center"/>
+        <w:rPr>
+          <w:rFonts w:hint="eastAsia" w:ascii="宋体" w:hAnsi="宋体" w:eastAsia="宋体" w:cs="宋体"/>
+          <w:b/>
+          <w:bCs/>
+          <w:sz w:val="52"/>
+          <w:szCs w:val="52"/>
+          <w:lang w:val="en-US" w:eastAsia="zh-CN"/>
+        </w:rPr>
+      </w:pPr>
+      <w:bookmarkStart w:id="54" w:name="_GoBack"/>
+      <w:bookmarkEnd w:id="54"/>
+      <w:r>
+        <w:rPr>
+          <w:rFonts w:hint="eastAsia" w:ascii="宋体" w:hAnsi="宋体" w:eastAsia="宋体" w:cs="宋体"/>
+          <w:b/>
+          <w:bCs/>
+          <w:sz w:val="52"/>
+          <w:szCs w:val="52"/>
+          <w:lang w:val="en-US" w:eastAsia="zh-CN"/>
+        </w:rPr>
+        <w:t>目录</w:t>
+      </w:r>
+    </w:p>
+    <w:p>
+      <w:pPr>
+        <w:pStyle w:val="8"/>
+        <w:tabs>
+          <w:tab w:val="right" w:leader="hyphen" w:pos="8306"/>
+        </w:tabs>
         <w:rPr>
           <w:rFonts w:hint="eastAsia" w:ascii="宋体" w:hAnsi="宋体" w:eastAsia="宋体" w:cs="宋体"/>
           <w:b/>
@@ -5712,20 +5742,7 @@
           <w:szCs w:val="32"/>
           <w:lang w:val="en-US" w:eastAsia="zh-CN"/>
         </w:rPr>
-        <w:t>3.1.2网络总体架</w:t>
-      </w:r>
-      <w:bookmarkStart w:id="54" w:name="_GoBack"/>
-      <w:bookmarkEnd w:id="54"/>
-      <w:r>
-        <w:rPr>
-          <w:rFonts w:hint="eastAsia" w:ascii="宋体" w:hAnsi="宋体" w:eastAsia="宋体" w:cs="宋体"/>
-          <w:b w:val="0"/>
-          <w:bCs w:val="0"/>
-          <w:sz w:val="32"/>
-          <w:szCs w:val="32"/>
-          <w:lang w:val="en-US" w:eastAsia="zh-CN"/>
-        </w:rPr>
-        <w:t>构</w:t>
+        <w:t>3.1.2网络总体架构</w:t>
       </w:r>
       <w:r>
         <w:rPr>
@@ -11432,9 +11449,9 @@
     <w:lsdException w:unhideWhenUsed="0" w:uiPriority="0" w:semiHidden="0" w:name="index 7"/>
     <w:lsdException w:unhideWhenUsed="0" w:uiPriority="0" w:semiHidden="0" w:name="index 8"/>
     <w:lsdException w:unhideWhenUsed="0" w:uiPriority="0" w:semiHidden="0" w:name="index 9"/>
-    <w:lsdException w:unhideWhenUsed="0" w:uiPriority="0" w:semiHidden="0" w:name="toc 1"/>
-    <w:lsdException w:unhideWhenUsed="0" w:uiPriority="0" w:semiHidden="0" w:name="toc 2"/>
-    <w:lsdException w:unhideWhenUsed="0" w:uiPriority="0" w:semiHidden="0" w:name="toc 3"/>
+    <w:lsdException w:qFormat="1" w:unhideWhenUsed="0" w:uiPriority="0" w:semiHidden="0" w:name="toc 1"/>
+    <w:lsdException w:qFormat="1" w:unhideWhenUsed="0" w:uiPriority="0" w:semiHidden="0" w:name="toc 2"/>
+    <w:lsdException w:qFormat="1" w:unhideWhenUsed="0" w:uiPriority="0" w:semiHidden="0" w:name="toc 3"/>
     <w:lsdException w:unhideWhenUsed="0" w:uiPriority="0" w:semiHidden="0" w:name="toc 4"/>
     <w:lsdException w:unhideWhenUsed="0" w:uiPriority="0" w:semiHidden="0" w:name="toc 5"/>
     <w:lsdException w:unhideWhenUsed="0" w:uiPriority="0" w:semiHidden="0" w:name="toc 6"/>
@@ -11760,6 +11777,7 @@
     <w:name w:val="toc 3"/>
     <w:basedOn w:val="1"/>
     <w:next w:val="1"/>
+    <w:qFormat/>
     <w:uiPriority w:val="0"/>
     <w:pPr>
       <w:ind w:left="840" w:leftChars="400"/>
@@ -11811,12 +11829,14 @@
     <w:name w:val="toc 1"/>
     <w:basedOn w:val="1"/>
     <w:next w:val="1"/>
+    <w:qFormat/>
     <w:uiPriority w:val="0"/>
   </w:style>
   <w:style w:type="paragraph" w:styleId="9">
     <w:name w:val="toc 2"/>
     <w:basedOn w:val="1"/>
     <w:next w:val="1"/>
+    <w:qFormat/>
     <w:uiPriority w:val="0"/>
     <w:pPr>
       <w:ind w:left="420" w:leftChars="200"/>

</xml_diff>